<commit_message>
jaja titel seit alls
</commit_message>
<xml_diff>
--- a/doc/TimeBox1/Benutzerhandbuch.docx
+++ b/doc/TimeBox1/Benutzerhandbuch.docx
@@ -1,6 +1,6 @@
 
 <file path=word/document.xml><?xml version="1.0" encoding="utf-8"?>
-<w:document xmlns:wpc="http://schemas.microsoft.com/office/word/2010/wordprocessingCanvas" xmlns:mc="http://schemas.openxmlformats.org/markup-compatibility/2006" xmlns:o="urn:schemas-microsoft-com:office:office" xmlns:r="http://schemas.openxmlformats.org/officeDocument/2006/relationships" xmlns:m="http://schemas.openxmlformats.org/officeDocument/2006/math" xmlns:v="urn:schemas-microsoft-com:vml" xmlns:wp14="http://schemas.microsoft.com/office/word/2010/wordprocessingDrawing" xmlns:wp="http://schemas.openxmlformats.org/drawingml/2006/wordprocessingDrawing" xmlns:w10="urn:schemas-microsoft-com:office:word" xmlns:w="http://schemas.openxmlformats.org/wordprocessingml/2006/main" xmlns:w14="http://schemas.microsoft.com/office/word/2010/wordml" xmlns:wpg="http://schemas.microsoft.com/office/word/2010/wordprocessingGroup" xmlns:wpi="http://schemas.microsoft.com/office/word/2010/wordprocessingInk" xmlns:wne="http://schemas.microsoft.com/office/word/2006/wordml" xmlns:wps="http://schemas.microsoft.com/office/word/2010/wordprocessingShape" mc:Ignorable="w14 wp14">
+<w:document xmlns:ve="http://schemas.openxmlformats.org/markup-compatibility/2006" xmlns:o="urn:schemas-microsoft-com:office:office" xmlns:r="http://schemas.openxmlformats.org/officeDocument/2006/relationships" xmlns:m="http://schemas.openxmlformats.org/officeDocument/2006/math" xmlns:v="urn:schemas-microsoft-com:vml" xmlns:wp="http://schemas.openxmlformats.org/drawingml/2006/wordprocessingDrawing" xmlns:w10="urn:schemas-microsoft-com:office:word" xmlns:w="http://schemas.openxmlformats.org/wordprocessingml/2006/main" xmlns:wne="http://schemas.microsoft.com/office/word/2006/wordml">
   <w:body>
     <w:sdt>
       <w:sdtPr>
@@ -28,7 +28,7 @@
             <w:tblBorders>
               <w:left w:val="single" w:sz="18" w:space="0" w:color="4F81BD" w:themeColor="accent1"/>
             </w:tblBorders>
-            <w:tblLook w:val="04A0" w:firstRow="1" w:lastRow="0" w:firstColumn="1" w:lastColumn="0" w:noHBand="0" w:noVBand="1"/>
+            <w:tblLook w:val="04A0"/>
           </w:tblPr>
           <w:tblGrid>
             <w:gridCol w:w="7442"/>
@@ -103,7 +103,6 @@
                   <w:dataBinding w:prefixMappings="xmlns:ns0='http://schemas.openxmlformats.org/package/2006/metadata/core-properties' xmlns:ns1='http://purl.org/dc/elements/1.1/'" w:xpath="/ns0:coreProperties[1]/ns1:title[1]" w:storeItemID="{6C3C8BC8-F283-45AE-878A-BAB7291924A1}"/>
                   <w:text/>
                 </w:sdtPr>
-                <w:sdtEndPr/>
                 <w:sdtContent>
                   <w:p>
                     <w:pPr>
@@ -115,6 +114,7 @@
                         <w:szCs w:val="80"/>
                       </w:rPr>
                     </w:pPr>
+                    <w:proofErr w:type="spellStart"/>
                     <w:r>
                       <w:rPr>
                         <w:rFonts w:asciiTheme="majorHAnsi" w:eastAsiaTheme="majorEastAsia" w:hAnsiTheme="majorHAnsi" w:cstheme="majorBidi"/>
@@ -124,6 +124,7 @@
                       </w:rPr>
                       <w:t>EasyDiet</w:t>
                     </w:r>
+                    <w:proofErr w:type="spellEnd"/>
                   </w:p>
                 </w:sdtContent>
               </w:sdt>
@@ -143,7 +144,6 @@
                 <w:dataBinding w:prefixMappings="xmlns:ns0='http://schemas.openxmlformats.org/package/2006/metadata/core-properties' xmlns:ns1='http://purl.org/dc/elements/1.1/'" w:xpath="/ns0:coreProperties[1]/ns1:subject[1]" w:storeItemID="{6C3C8BC8-F283-45AE-878A-BAB7291924A1}"/>
                 <w:text/>
               </w:sdtPr>
-              <w:sdtEndPr/>
               <w:sdtContent>
                 <w:tc>
                   <w:tcPr>
@@ -180,7 +180,7 @@
           <w:tblPr>
             <w:tblpPr w:leftFromText="187" w:rightFromText="187" w:horzAnchor="margin" w:tblpXSpec="center" w:tblpYSpec="bottom"/>
             <w:tblW w:w="4000" w:type="pct"/>
-            <w:tblLook w:val="04A0" w:firstRow="1" w:lastRow="0" w:firstColumn="1" w:lastColumn="0" w:noHBand="0" w:noVBand="1"/>
+            <w:tblLook w:val="04A0"/>
           </w:tblPr>
           <w:tblGrid>
             <w:gridCol w:w="7442"/>
@@ -209,7 +209,6 @@
                   <w:dataBinding w:prefixMappings="xmlns:ns0='http://schemas.openxmlformats.org/package/2006/metadata/core-properties' xmlns:ns1='http://purl.org/dc/elements/1.1/'" w:xpath="/ns0:coreProperties[1]/ns1:creator[1]" w:storeItemID="{6C3C8BC8-F283-45AE-878A-BAB7291924A1}"/>
                   <w:text/>
                 </w:sdtPr>
-                <w:sdtEndPr/>
                 <w:sdtContent>
                   <w:p>
                     <w:pPr>
@@ -222,7 +221,21 @@
                       <w:rPr>
                         <w:color w:val="4F81BD" w:themeColor="accent1"/>
                       </w:rPr>
-                      <w:t>Manuel Tscholl, Friedrich Bösch, Stephan Svoboda, Ali Gümüs, Michael Sieber</w:t>
+                      <w:t xml:space="preserve">Manuel </w:t>
+                    </w:r>
+                    <w:proofErr w:type="spellStart"/>
+                    <w:r>
+                      <w:rPr>
+                        <w:color w:val="4F81BD" w:themeColor="accent1"/>
+                      </w:rPr>
+                      <w:t>Tscholl</w:t>
+                    </w:r>
+                    <w:proofErr w:type="spellEnd"/>
+                    <w:r>
+                      <w:rPr>
+                        <w:color w:val="4F81BD" w:themeColor="accent1"/>
+                      </w:rPr>
+                      <w:t>, Friedrich Bösch, Stephan Svoboda, Ali Gümüs, Michael Sieber</w:t>
                     </w:r>
                   </w:p>
                 </w:sdtContent>
@@ -245,7 +258,6 @@
                     <w:calendar w:val="gregorian"/>
                   </w:date>
                 </w:sdtPr>
-                <w:sdtEndPr/>
                 <w:sdtContent>
                   <w:p>
                     <w:pPr>
@@ -298,190 +310,23 @@
         </w:rPr>
       </w:pPr>
     </w:p>
-    <w:tbl>
-      <w:tblPr>
-        <w:tblpPr w:leftFromText="187" w:rightFromText="187" w:horzAnchor="margin" w:tblpXSpec="center" w:tblpY="2881"/>
-        <w:tblW w:w="4000" w:type="pct"/>
-        <w:tblBorders>
-          <w:left w:val="single" w:sz="18" w:space="0" w:color="4F81BD" w:themeColor="accent1"/>
-        </w:tblBorders>
-        <w:tblLook w:val="04A0" w:firstRow="1" w:lastRow="0" w:firstColumn="1" w:lastColumn="0" w:noHBand="0" w:noVBand="1"/>
-      </w:tblPr>
-      <w:tblGrid>
-        <w:gridCol w:w="7442"/>
-      </w:tblGrid>
-      <w:tr>
-        <w:tc>
-          <w:tcPr>
-            <w:tcW w:w="7672" w:type="dxa"/>
-            <w:tcMar>
-              <w:top w:w="216" w:type="dxa"/>
-              <w:left w:w="115" w:type="dxa"/>
-              <w:bottom w:w="216" w:type="dxa"/>
-              <w:right w:w="115" w:type="dxa"/>
-            </w:tcMar>
-          </w:tcPr>
-          <w:p>
-            <w:pPr>
-              <w:pStyle w:val="KeinLeerraum"/>
-              <w:rPr>
-                <w:rFonts w:asciiTheme="majorHAnsi" w:eastAsiaTheme="majorEastAsia" w:hAnsiTheme="majorHAnsi" w:cstheme="majorBidi"/>
-                <w:sz w:val="24"/>
-                <w:lang w:val="en-US"/>
-              </w:rPr>
-            </w:pPr>
-            <w:sdt>
-              <w:sdtPr>
-                <w:rPr>
-                  <w:rFonts w:asciiTheme="majorHAnsi" w:eastAsiaTheme="majorEastAsia" w:hAnsiTheme="majorHAnsi" w:cstheme="majorBidi"/>
-                  <w:sz w:val="28"/>
-                  <w:lang w:val="en-US"/>
-                </w:rPr>
-                <w:alias w:val="Firma"/>
-                <w:id w:val="13406915"/>
-                <w:placeholder>
-                  <w:docPart w:val="4EF61625810A48B98C60A1D4798614FA"/>
-                </w:placeholder>
-                <w:dataBinding w:prefixMappings="xmlns:ns0='http://schemas.openxmlformats.org/officeDocument/2006/extended-properties'" w:xpath="/ns0:Properties[1]/ns0:Company[1]" w:storeItemID="{6668398D-A668-4E3E-A5EB-62B293D839F1}"/>
-                <w:text/>
-              </w:sdtPr>
-              <w:sdtEndPr/>
-              <w:sdtContent>
-                <w:r>
-                  <w:rPr>
-                    <w:rFonts w:asciiTheme="majorHAnsi" w:eastAsiaTheme="majorEastAsia" w:hAnsiTheme="majorHAnsi" w:cstheme="majorBidi"/>
-                    <w:sz w:val="28"/>
-                  </w:rPr>
-                  <w:t>Team C</w:t>
-                </w:r>
-              </w:sdtContent>
-            </w:sdt>
-          </w:p>
-        </w:tc>
-      </w:tr>
-      <w:tr>
-        <w:tc>
-          <w:tcPr>
-            <w:tcW w:w="7672" w:type="dxa"/>
-          </w:tcPr>
-          <w:sdt>
-            <w:sdtPr>
-              <w:rPr>
-                <w:rFonts w:asciiTheme="majorHAnsi" w:eastAsiaTheme="majorEastAsia" w:hAnsiTheme="majorHAnsi" w:cstheme="majorBidi"/>
-                <w:color w:val="4F81BD" w:themeColor="accent1"/>
-                <w:sz w:val="96"/>
-                <w:szCs w:val="80"/>
-                <w:lang w:val="en-US"/>
-              </w:rPr>
-              <w:alias w:val="Titel"/>
-              <w:id w:val="13406919"/>
-              <w:dataBinding w:prefixMappings="xmlns:ns0='http://schemas.openxmlformats.org/package/2006/metadata/core-properties' xmlns:ns1='http://purl.org/dc/elements/1.1/'" w:xpath="/ns0:coreProperties[1]/ns1:title[1]" w:storeItemID="{6C3C8BC8-F283-45AE-878A-BAB7291924A1}"/>
-              <w:text/>
-            </w:sdtPr>
-            <w:sdtEndPr/>
-            <w:sdtContent>
-              <w:p>
-                <w:pPr>
-                  <w:pStyle w:val="KeinLeerraum"/>
-                  <w:rPr>
-                    <w:rFonts w:asciiTheme="majorHAnsi" w:eastAsiaTheme="majorEastAsia" w:hAnsiTheme="majorHAnsi" w:cstheme="majorBidi"/>
-                    <w:color w:val="4F81BD" w:themeColor="accent1"/>
-                    <w:sz w:val="96"/>
-                    <w:szCs w:val="80"/>
-                    <w:lang w:val="en-US"/>
-                  </w:rPr>
-                </w:pPr>
-                <w:r>
-                  <w:rPr>
-                    <w:rFonts w:asciiTheme="majorHAnsi" w:eastAsiaTheme="majorEastAsia" w:hAnsiTheme="majorHAnsi" w:cstheme="majorBidi"/>
-                    <w:color w:val="4F81BD" w:themeColor="accent1"/>
-                    <w:sz w:val="96"/>
-                    <w:szCs w:val="80"/>
-                    <w:lang w:val="en-US"/>
-                  </w:rPr>
-                  <w:t>EasyDiet</w:t>
-                </w:r>
-              </w:p>
-            </w:sdtContent>
-          </w:sdt>
-        </w:tc>
-      </w:tr>
-      <w:tr>
-        <w:sdt>
-          <w:sdtPr>
-            <w:rPr>
-              <w:rFonts w:asciiTheme="majorHAnsi" w:eastAsiaTheme="majorEastAsia" w:hAnsiTheme="majorHAnsi" w:cstheme="majorBidi"/>
-              <w:sz w:val="24"/>
-              <w:lang w:val="en-US"/>
-            </w:rPr>
-            <w:alias w:val="Untertitel"/>
-            <w:id w:val="13406923"/>
-            <w:dataBinding w:prefixMappings="xmlns:ns0='http://schemas.openxmlformats.org/package/2006/metadata/core-properties' xmlns:ns1='http://purl.org/dc/elements/1.1/'" w:xpath="/ns0:coreProperties[1]/ns1:subject[1]" w:storeItemID="{6C3C8BC8-F283-45AE-878A-BAB7291924A1}"/>
-            <w:text/>
-          </w:sdtPr>
-          <w:sdtEndPr/>
-          <w:sdtContent>
-            <w:tc>
-              <w:tcPr>
-                <w:tcW w:w="7672" w:type="dxa"/>
-                <w:tcMar>
-                  <w:top w:w="216" w:type="dxa"/>
-                  <w:left w:w="115" w:type="dxa"/>
-                  <w:bottom w:w="216" w:type="dxa"/>
-                  <w:right w:w="115" w:type="dxa"/>
-                </w:tcMar>
-              </w:tcPr>
-              <w:p>
-                <w:pPr>
-                  <w:pStyle w:val="KeinLeerraum"/>
-                  <w:rPr>
-                    <w:rFonts w:asciiTheme="majorHAnsi" w:eastAsiaTheme="majorEastAsia" w:hAnsiTheme="majorHAnsi" w:cstheme="majorBidi"/>
-                    <w:sz w:val="24"/>
-                    <w:lang w:val="en-US"/>
-                  </w:rPr>
-                </w:pPr>
-                <w:r>
-                  <w:rPr>
-                    <w:rFonts w:asciiTheme="majorHAnsi" w:eastAsiaTheme="majorEastAsia" w:hAnsiTheme="majorHAnsi" w:cstheme="majorBidi"/>
-                    <w:sz w:val="24"/>
-                    <w:lang w:val="en-US"/>
-                  </w:rPr>
-                  <w:t>Handbuch für Anwender</w:t>
-                </w:r>
-              </w:p>
-            </w:tc>
-          </w:sdtContent>
-        </w:sdt>
-      </w:tr>
-    </w:tbl>
     <w:p>
       <w:pPr>
-        <w:rPr>
-          <w:rFonts w:asciiTheme="majorHAnsi" w:eastAsiaTheme="majorEastAsia" w:hAnsiTheme="majorHAnsi" w:cstheme="majorBidi"/>
-          <w:color w:val="17365D" w:themeColor="text2" w:themeShade="BF"/>
-          <w:spacing w:val="5"/>
-          <w:kern w:val="28"/>
-          <w:sz w:val="56"/>
-          <w:szCs w:val="52"/>
-          <w:lang w:val="en-US"/>
-        </w:rPr>
-      </w:pPr>
-      <w:r>
-        <w:rPr>
-          <w:lang w:val="en-US"/>
-        </w:rPr>
-        <w:br w:type="page"/>
-      </w:r>
+        <w:pStyle w:val="berschrift1"/>
+        <w:numPr>
+          <w:ilvl w:val="0"/>
+          <w:numId w:val="0"/>
+        </w:numPr>
+        <w:rPr>
+          <w:lang w:val="en-US"/>
+        </w:rPr>
+      </w:pPr>
     </w:p>
     <w:sdt>
       <w:sdtPr>
         <w:rPr>
-          <w:rFonts w:asciiTheme="minorHAnsi" w:eastAsiaTheme="minorHAnsi" w:hAnsiTheme="minorHAnsi" w:cstheme="minorBidi"/>
-          <w:b w:val="0"/>
-          <w:bCs w:val="0"/>
-          <w:color w:val="auto"/>
-          <w:sz w:val="24"/>
-          <w:szCs w:val="22"/>
+          <w:b/>
+          <w:bCs/>
           <w:lang w:val="en-US"/>
         </w:rPr>
         <w:id w:val="-1303382114"/>
@@ -490,15 +335,15 @@
           <w:docPartUnique/>
         </w:docPartObj>
       </w:sdtPr>
-      <w:sdtEndPr/>
+      <w:sdtEndPr>
+        <w:rPr>
+          <w:b w:val="0"/>
+          <w:bCs w:val="0"/>
+        </w:rPr>
+      </w:sdtEndPr>
       <w:sdtContent>
         <w:p>
           <w:pPr>
-            <w:pStyle w:val="berschrift1"/>
-            <w:numPr>
-              <w:ilvl w:val="0"/>
-              <w:numId w:val="0"/>
-            </w:numPr>
             <w:rPr>
               <w:sz w:val="32"/>
               <w:lang w:val="en-US"/>
@@ -516,7 +361,7 @@
               <w:rFonts w:eastAsiaTheme="minorEastAsia"/>
               <w:noProof/>
               <w:sz w:val="22"/>
-              <w:lang w:eastAsia="de-AT"/>
+              <w:lang w:val="de-DE" w:eastAsia="de-DE"/>
             </w:rPr>
           </w:pPr>
           <w:r>
@@ -537,7 +382,7 @@
             </w:rPr>
             <w:fldChar w:fldCharType="separate"/>
           </w:r>
-          <w:hyperlink w:anchor="_Toc291591393" w:history="1">
+          <w:hyperlink w:anchor="_Toc293320388" w:history="1">
             <w:r>
               <w:rPr>
                 <w:rStyle w:val="Hyperlink"/>
@@ -551,7 +396,7 @@
                 <w:rFonts w:eastAsiaTheme="minorEastAsia"/>
                 <w:noProof/>
                 <w:sz w:val="22"/>
-                <w:lang w:eastAsia="de-AT"/>
+                <w:lang w:val="de-DE" w:eastAsia="de-DE"/>
               </w:rPr>
               <w:tab/>
             </w:r>
@@ -582,7 +427,7 @@
                 <w:noProof/>
                 <w:webHidden/>
               </w:rPr>
-              <w:instrText xml:space="preserve"> PAGEREF _Toc291591393 \h </w:instrText>
+              <w:instrText xml:space="preserve"> PAGEREF _Toc293320388 \h </w:instrText>
             </w:r>
             <w:r>
               <w:rPr>
@@ -624,10 +469,10 @@
               <w:rFonts w:eastAsiaTheme="minorEastAsia"/>
               <w:noProof/>
               <w:sz w:val="22"/>
-              <w:lang w:eastAsia="de-AT"/>
+              <w:lang w:val="de-DE" w:eastAsia="de-DE"/>
             </w:rPr>
           </w:pPr>
-          <w:hyperlink w:anchor="_Toc291591394" w:history="1">
+          <w:hyperlink w:anchor="_Toc293320389" w:history="1">
             <w:r>
               <w:rPr>
                 <w:rStyle w:val="Hyperlink"/>
@@ -641,7 +486,7 @@
                 <w:rFonts w:eastAsiaTheme="minorEastAsia"/>
                 <w:noProof/>
                 <w:sz w:val="22"/>
-                <w:lang w:eastAsia="de-AT"/>
+                <w:lang w:val="de-DE" w:eastAsia="de-DE"/>
               </w:rPr>
               <w:tab/>
             </w:r>
@@ -672,7 +517,7 @@
                 <w:noProof/>
                 <w:webHidden/>
               </w:rPr>
-              <w:instrText xml:space="preserve"> PAGEREF _Toc291591394 \h </w:instrText>
+              <w:instrText xml:space="preserve"> PAGEREF _Toc293320389 \h </w:instrText>
             </w:r>
             <w:r>
               <w:rPr>
@@ -714,10 +559,10 @@
               <w:rFonts w:eastAsiaTheme="minorEastAsia"/>
               <w:noProof/>
               <w:sz w:val="22"/>
-              <w:lang w:eastAsia="de-AT"/>
+              <w:lang w:val="de-DE" w:eastAsia="de-DE"/>
             </w:rPr>
           </w:pPr>
-          <w:hyperlink w:anchor="_Toc291591395" w:history="1">
+          <w:hyperlink w:anchor="_Toc293320390" w:history="1">
             <w:r>
               <w:rPr>
                 <w:rStyle w:val="Hyperlink"/>
@@ -731,7 +576,7 @@
                 <w:rFonts w:eastAsiaTheme="minorEastAsia"/>
                 <w:noProof/>
                 <w:sz w:val="22"/>
-                <w:lang w:eastAsia="de-AT"/>
+                <w:lang w:val="de-DE" w:eastAsia="de-DE"/>
               </w:rPr>
               <w:tab/>
             </w:r>
@@ -762,7 +607,7 @@
                 <w:noProof/>
                 <w:webHidden/>
               </w:rPr>
-              <w:instrText xml:space="preserve"> PAGEREF _Toc291591395 \h </w:instrText>
+              <w:instrText xml:space="preserve"> PAGEREF _Toc293320390 \h </w:instrText>
             </w:r>
             <w:r>
               <w:rPr>
@@ -804,10 +649,10 @@
               <w:rFonts w:eastAsiaTheme="minorEastAsia"/>
               <w:noProof/>
               <w:sz w:val="22"/>
-              <w:lang w:eastAsia="de-AT"/>
+              <w:lang w:val="de-DE" w:eastAsia="de-DE"/>
             </w:rPr>
           </w:pPr>
-          <w:hyperlink w:anchor="_Toc291591396" w:history="1">
+          <w:hyperlink w:anchor="_Toc293320391" w:history="1">
             <w:r>
               <w:rPr>
                 <w:rStyle w:val="Hyperlink"/>
@@ -821,7 +666,7 @@
                 <w:rFonts w:eastAsiaTheme="minorEastAsia"/>
                 <w:noProof/>
                 <w:sz w:val="22"/>
-                <w:lang w:eastAsia="de-AT"/>
+                <w:lang w:val="de-DE" w:eastAsia="de-DE"/>
               </w:rPr>
               <w:tab/>
             </w:r>
@@ -852,7 +697,7 @@
                 <w:noProof/>
                 <w:webHidden/>
               </w:rPr>
-              <w:instrText xml:space="preserve"> PAGEREF _Toc291591396 \h </w:instrText>
+              <w:instrText xml:space="preserve"> PAGEREF _Toc293320391 \h </w:instrText>
             </w:r>
             <w:r>
               <w:rPr>
@@ -894,10 +739,10 @@
               <w:rFonts w:eastAsiaTheme="minorEastAsia"/>
               <w:noProof/>
               <w:sz w:val="22"/>
-              <w:lang w:eastAsia="de-AT"/>
+              <w:lang w:val="de-DE" w:eastAsia="de-DE"/>
             </w:rPr>
           </w:pPr>
-          <w:hyperlink w:anchor="_Toc291591397" w:history="1">
+          <w:hyperlink w:anchor="_Toc293320392" w:history="1">
             <w:r>
               <w:rPr>
                 <w:rStyle w:val="Hyperlink"/>
@@ -911,7 +756,7 @@
                 <w:rFonts w:eastAsiaTheme="minorEastAsia"/>
                 <w:noProof/>
                 <w:sz w:val="22"/>
-                <w:lang w:eastAsia="de-AT"/>
+                <w:lang w:val="de-DE" w:eastAsia="de-DE"/>
               </w:rPr>
               <w:tab/>
             </w:r>
@@ -921,7 +766,7 @@
                 <w:noProof/>
                 <w:lang w:val="en-US"/>
               </w:rPr>
-              <w:t>Installation und Deinstallation</w:t>
+              <w:t>How to install and uninstall the program</w:t>
             </w:r>
             <w:r>
               <w:rPr>
@@ -942,7 +787,7 @@
                 <w:noProof/>
                 <w:webHidden/>
               </w:rPr>
-              <w:instrText xml:space="preserve"> PAGEREF _Toc291591397 \h </w:instrText>
+              <w:instrText xml:space="preserve"> PAGEREF _Toc293320392 \h </w:instrText>
             </w:r>
             <w:r>
               <w:rPr>
@@ -984,10 +829,10 @@
               <w:rFonts w:eastAsiaTheme="minorEastAsia"/>
               <w:noProof/>
               <w:sz w:val="22"/>
-              <w:lang w:eastAsia="de-AT"/>
+              <w:lang w:val="de-DE" w:eastAsia="de-DE"/>
             </w:rPr>
           </w:pPr>
-          <w:hyperlink w:anchor="_Toc291591398" w:history="1">
+          <w:hyperlink w:anchor="_Toc293320393" w:history="1">
             <w:r>
               <w:rPr>
                 <w:rStyle w:val="Hyperlink"/>
@@ -1001,7 +846,7 @@
                 <w:rFonts w:eastAsiaTheme="minorEastAsia"/>
                 <w:noProof/>
                 <w:sz w:val="22"/>
-                <w:lang w:eastAsia="de-AT"/>
+                <w:lang w:val="de-DE" w:eastAsia="de-DE"/>
               </w:rPr>
               <w:tab/>
             </w:r>
@@ -1032,7 +877,7 @@
                 <w:noProof/>
                 <w:webHidden/>
               </w:rPr>
-              <w:instrText xml:space="preserve"> PAGEREF _Toc291591398 \h </w:instrText>
+              <w:instrText xml:space="preserve"> PAGEREF _Toc293320393 \h </w:instrText>
             </w:r>
             <w:r>
               <w:rPr>
@@ -1074,10 +919,10 @@
               <w:rFonts w:eastAsiaTheme="minorEastAsia"/>
               <w:noProof/>
               <w:sz w:val="22"/>
-              <w:lang w:eastAsia="de-AT"/>
+              <w:lang w:val="de-DE" w:eastAsia="de-DE"/>
             </w:rPr>
           </w:pPr>
-          <w:hyperlink w:anchor="_Toc291591399" w:history="1">
+          <w:hyperlink w:anchor="_Toc293320394" w:history="1">
             <w:r>
               <w:rPr>
                 <w:rStyle w:val="Hyperlink"/>
@@ -1091,7 +936,7 @@
                 <w:rFonts w:eastAsiaTheme="minorEastAsia"/>
                 <w:noProof/>
                 <w:sz w:val="22"/>
-                <w:lang w:eastAsia="de-AT"/>
+                <w:lang w:val="de-DE" w:eastAsia="de-DE"/>
               </w:rPr>
               <w:tab/>
             </w:r>
@@ -1122,7 +967,7 @@
                 <w:noProof/>
                 <w:webHidden/>
               </w:rPr>
-              <w:instrText xml:space="preserve"> PAGEREF _Toc291591399 \h </w:instrText>
+              <w:instrText xml:space="preserve"> PAGEREF _Toc293320394 \h </w:instrText>
             </w:r>
             <w:r>
               <w:rPr>
@@ -1164,10 +1009,10 @@
               <w:rFonts w:eastAsiaTheme="minorEastAsia"/>
               <w:noProof/>
               <w:sz w:val="22"/>
-              <w:lang w:eastAsia="de-AT"/>
+              <w:lang w:val="de-DE" w:eastAsia="de-DE"/>
             </w:rPr>
           </w:pPr>
-          <w:hyperlink w:anchor="_Toc291591400" w:history="1">
+          <w:hyperlink w:anchor="_Toc293320395" w:history="1">
             <w:r>
               <w:rPr>
                 <w:rStyle w:val="Hyperlink"/>
@@ -1181,7 +1026,7 @@
                 <w:rFonts w:eastAsiaTheme="minorEastAsia"/>
                 <w:noProof/>
                 <w:sz w:val="22"/>
-                <w:lang w:eastAsia="de-AT"/>
+                <w:lang w:val="de-DE" w:eastAsia="de-DE"/>
               </w:rPr>
               <w:tab/>
             </w:r>
@@ -1212,7 +1057,7 @@
                 <w:noProof/>
                 <w:webHidden/>
               </w:rPr>
-              <w:instrText xml:space="preserve"> PAGEREF _Toc291591400 \h </w:instrText>
+              <w:instrText xml:space="preserve"> PAGEREF _Toc293320395 \h </w:instrText>
             </w:r>
             <w:r>
               <w:rPr>
@@ -1254,10 +1099,10 @@
               <w:rFonts w:eastAsiaTheme="minorEastAsia"/>
               <w:noProof/>
               <w:sz w:val="22"/>
-              <w:lang w:eastAsia="de-AT"/>
+              <w:lang w:val="de-DE" w:eastAsia="de-DE"/>
             </w:rPr>
           </w:pPr>
-          <w:hyperlink w:anchor="_Toc291591401" w:history="1">
+          <w:hyperlink w:anchor="_Toc293320396" w:history="1">
             <w:r>
               <w:rPr>
                 <w:rStyle w:val="Hyperlink"/>
@@ -1271,7 +1116,7 @@
                 <w:rFonts w:eastAsiaTheme="minorEastAsia"/>
                 <w:noProof/>
                 <w:sz w:val="22"/>
-                <w:lang w:eastAsia="de-AT"/>
+                <w:lang w:val="de-DE" w:eastAsia="de-DE"/>
               </w:rPr>
               <w:tab/>
             </w:r>
@@ -1281,7 +1126,7 @@
                 <w:noProof/>
                 <w:lang w:val="en-US"/>
               </w:rPr>
-              <w:t>Search a Patient</w:t>
+              <w:t>Searching a Patient</w:t>
             </w:r>
             <w:r>
               <w:rPr>
@@ -1302,7 +1147,7 @@
                 <w:noProof/>
                 <w:webHidden/>
               </w:rPr>
-              <w:instrText xml:space="preserve"> PAGEREF _Toc291591401 \h </w:instrText>
+              <w:instrText xml:space="preserve"> PAGEREF _Toc293320396 \h </w:instrText>
             </w:r>
             <w:r>
               <w:rPr>
@@ -1344,15 +1189,14 @@
               <w:rFonts w:eastAsiaTheme="minorEastAsia"/>
               <w:noProof/>
               <w:sz w:val="22"/>
-              <w:lang w:eastAsia="de-AT"/>
+              <w:lang w:val="de-DE" w:eastAsia="de-DE"/>
             </w:rPr>
           </w:pPr>
-          <w:hyperlink w:anchor="_Toc291591402" w:history="1">
+          <w:hyperlink w:anchor="_Toc293320397" w:history="1">
             <w:r>
               <w:rPr>
                 <w:rStyle w:val="Hyperlink"/>
                 <w:noProof/>
-                <w:lang w:val="en-US"/>
               </w:rPr>
               <w:t>4.2.2</w:t>
             </w:r>
@@ -1361,7 +1205,7 @@
                 <w:rFonts w:eastAsiaTheme="minorEastAsia"/>
                 <w:noProof/>
                 <w:sz w:val="22"/>
-                <w:lang w:eastAsia="de-AT"/>
+                <w:lang w:val="de-DE" w:eastAsia="de-DE"/>
               </w:rPr>
               <w:tab/>
             </w:r>
@@ -1369,9 +1213,8 @@
               <w:rPr>
                 <w:rStyle w:val="Hyperlink"/>
                 <w:noProof/>
-                <w:lang w:val="en-US"/>
-              </w:rPr>
-              <w:t>Diätbehandlung auswählen</w:t>
+              </w:rPr>
+              <w:t>Creating a new Dietplan</w:t>
             </w:r>
             <w:r>
               <w:rPr>
@@ -1392,7 +1235,7 @@
                 <w:noProof/>
                 <w:webHidden/>
               </w:rPr>
-              <w:instrText xml:space="preserve"> PAGEREF _Toc291591402 \h </w:instrText>
+              <w:instrText xml:space="preserve"> PAGEREF _Toc293320397 \h </w:instrText>
             </w:r>
             <w:r>
               <w:rPr>
@@ -1412,187 +1255,7 @@
                 <w:noProof/>
                 <w:webHidden/>
               </w:rPr>
-              <w:t>8</w:t>
-            </w:r>
-            <w:r>
-              <w:rPr>
-                <w:noProof/>
-                <w:webHidden/>
-              </w:rPr>
-              <w:fldChar w:fldCharType="end"/>
-            </w:r>
-          </w:hyperlink>
-        </w:p>
-        <w:p>
-          <w:pPr>
-            <w:pStyle w:val="Verzeichnis3"/>
-            <w:tabs>
-              <w:tab w:val="left" w:pos="1320"/>
-              <w:tab w:val="right" w:leader="dot" w:pos="9062"/>
-            </w:tabs>
-            <w:rPr>
-              <w:rFonts w:eastAsiaTheme="minorEastAsia"/>
-              <w:noProof/>
-              <w:sz w:val="22"/>
-              <w:lang w:eastAsia="de-AT"/>
-            </w:rPr>
-          </w:pPr>
-          <w:hyperlink w:anchor="_Toc291591403" w:history="1">
-            <w:r>
-              <w:rPr>
-                <w:rStyle w:val="Hyperlink"/>
-                <w:noProof/>
-                <w:lang w:val="en-US"/>
-              </w:rPr>
-              <w:t>4.2.3</w:t>
-            </w:r>
-            <w:r>
-              <w:rPr>
-                <w:rFonts w:eastAsiaTheme="minorEastAsia"/>
-                <w:noProof/>
-                <w:sz w:val="22"/>
-                <w:lang w:eastAsia="de-AT"/>
-              </w:rPr>
-              <w:tab/>
-            </w:r>
-            <w:r>
-              <w:rPr>
-                <w:rStyle w:val="Hyperlink"/>
-                <w:noProof/>
-                <w:lang w:val="en-US"/>
-              </w:rPr>
-              <w:t>Diätplan anzeigen</w:t>
-            </w:r>
-            <w:r>
-              <w:rPr>
-                <w:noProof/>
-                <w:webHidden/>
-              </w:rPr>
-              <w:tab/>
-            </w:r>
-            <w:r>
-              <w:rPr>
-                <w:noProof/>
-                <w:webHidden/>
-              </w:rPr>
-              <w:fldChar w:fldCharType="begin"/>
-            </w:r>
-            <w:r>
-              <w:rPr>
-                <w:noProof/>
-                <w:webHidden/>
-              </w:rPr>
-              <w:instrText xml:space="preserve"> PAGEREF _Toc291591403 \h </w:instrText>
-            </w:r>
-            <w:r>
-              <w:rPr>
-                <w:noProof/>
-                <w:webHidden/>
-              </w:rPr>
-            </w:r>
-            <w:r>
-              <w:rPr>
-                <w:noProof/>
-                <w:webHidden/>
-              </w:rPr>
-              <w:fldChar w:fldCharType="separate"/>
-            </w:r>
-            <w:r>
-              <w:rPr>
-                <w:noProof/>
-                <w:webHidden/>
-              </w:rPr>
-              <w:t>9</w:t>
-            </w:r>
-            <w:r>
-              <w:rPr>
-                <w:noProof/>
-                <w:webHidden/>
-              </w:rPr>
-              <w:fldChar w:fldCharType="end"/>
-            </w:r>
-          </w:hyperlink>
-        </w:p>
-        <w:p>
-          <w:pPr>
-            <w:pStyle w:val="Verzeichnis3"/>
-            <w:tabs>
-              <w:tab w:val="left" w:pos="1320"/>
-              <w:tab w:val="right" w:leader="dot" w:pos="9062"/>
-            </w:tabs>
-            <w:rPr>
-              <w:rFonts w:eastAsiaTheme="minorEastAsia"/>
-              <w:noProof/>
-              <w:sz w:val="22"/>
-              <w:lang w:eastAsia="de-AT"/>
-            </w:rPr>
-          </w:pPr>
-          <w:hyperlink w:anchor="_Toc291591404" w:history="1">
-            <w:r>
-              <w:rPr>
-                <w:rStyle w:val="Hyperlink"/>
-                <w:noProof/>
-                <w:lang w:val="en-US"/>
-              </w:rPr>
-              <w:t>4.2.4</w:t>
-            </w:r>
-            <w:r>
-              <w:rPr>
-                <w:rFonts w:eastAsiaTheme="minorEastAsia"/>
-                <w:noProof/>
-                <w:sz w:val="22"/>
-                <w:lang w:eastAsia="de-AT"/>
-              </w:rPr>
-              <w:tab/>
-            </w:r>
-            <w:r>
-              <w:rPr>
-                <w:rStyle w:val="Hyperlink"/>
-                <w:noProof/>
-                <w:lang w:val="en-US"/>
-              </w:rPr>
-              <w:t>Diätplan anlegen</w:t>
-            </w:r>
-            <w:r>
-              <w:rPr>
-                <w:noProof/>
-                <w:webHidden/>
-              </w:rPr>
-              <w:tab/>
-            </w:r>
-            <w:r>
-              <w:rPr>
-                <w:noProof/>
-                <w:webHidden/>
-              </w:rPr>
-              <w:fldChar w:fldCharType="begin"/>
-            </w:r>
-            <w:r>
-              <w:rPr>
-                <w:noProof/>
-                <w:webHidden/>
-              </w:rPr>
-              <w:instrText xml:space="preserve"> PAGEREF _Toc291591404 \h </w:instrText>
-            </w:r>
-            <w:r>
-              <w:rPr>
-                <w:noProof/>
-                <w:webHidden/>
-              </w:rPr>
-            </w:r>
-            <w:r>
-              <w:rPr>
-                <w:noProof/>
-                <w:webHidden/>
-              </w:rPr>
-              <w:fldChar w:fldCharType="separate"/>
-            </w:r>
-            <w:r>
-              <w:rPr>
-                <w:noProof/>
-                <w:webHidden/>
-              </w:rPr>
-              <w:t>10</w:t>
+              <w:t>7</w:t>
             </w:r>
             <w:r>
               <w:rPr>
@@ -1646,7 +1309,7 @@
           <w:lang w:val="en-US"/>
         </w:rPr>
       </w:pPr>
-      <w:bookmarkStart w:id="0" w:name="_Toc291591393"/>
+      <w:bookmarkStart w:id="0" w:name="_Toc293320388"/>
       <w:r>
         <w:rPr>
           <w:lang w:val="en-US"/>
@@ -1679,7 +1342,27 @@
           <w:sz w:val="22"/>
           <w:lang w:val="en-US"/>
         </w:rPr>
-        <w:t>Welcome to EasyDiet!</w:t>
+        <w:t xml:space="preserve">Welcome to </w:t>
+      </w:r>
+      <w:proofErr w:type="spellStart"/>
+      <w:r>
+        <w:rPr>
+          <w:rFonts w:ascii="Arial" w:hAnsi="Arial" w:cs="Arial"/>
+          <w:color w:val="000000"/>
+          <w:sz w:val="22"/>
+          <w:lang w:val="en-US"/>
+        </w:rPr>
+        <w:t>EasyDiet</w:t>
+      </w:r>
+      <w:proofErr w:type="spellEnd"/>
+      <w:r>
+        <w:rPr>
+          <w:rFonts w:ascii="Arial" w:hAnsi="Arial" w:cs="Arial"/>
+          <w:color w:val="000000"/>
+          <w:sz w:val="22"/>
+          <w:lang w:val="en-US"/>
+        </w:rPr>
+        <w:t>!</w:t>
       </w:r>
       <w:r>
         <w:rPr>
@@ -1699,6 +1382,7 @@
         </w:rPr>
         <w:br/>
       </w:r>
+      <w:proofErr w:type="spellStart"/>
       <w:r>
         <w:rPr>
           <w:rFonts w:ascii="Arial" w:hAnsi="Arial" w:cs="Arial"/>
@@ -1706,7 +1390,77 @@
           <w:sz w:val="22"/>
           <w:lang w:val="en-US"/>
         </w:rPr>
-        <w:t>EasyDiet is an application supporting dietary assistants creating and monitoring dietary plans. EasyDiet implements methods to create and manage cooking recipes with a focus on the nutritional values of their ingredients. With EasyDiet it is easy to create dietary plans which meet the criteria of medical treatments, therapies and the patients food preferences. This software provides useful functions to administer patient data and patient protocols.</w:t>
+        <w:t>EasyDiet</w:t>
+      </w:r>
+      <w:proofErr w:type="spellEnd"/>
+      <w:r>
+        <w:rPr>
+          <w:rFonts w:ascii="Arial" w:hAnsi="Arial" w:cs="Arial"/>
+          <w:color w:val="000000"/>
+          <w:sz w:val="22"/>
+          <w:lang w:val="en-US"/>
+        </w:rPr>
+        <w:t xml:space="preserve"> is an application supporting dietary assistants creating and monitoring dietary plans. </w:t>
+      </w:r>
+      <w:proofErr w:type="spellStart"/>
+      <w:r>
+        <w:rPr>
+          <w:rFonts w:ascii="Arial" w:hAnsi="Arial" w:cs="Arial"/>
+          <w:color w:val="000000"/>
+          <w:sz w:val="22"/>
+          <w:lang w:val="en-US"/>
+        </w:rPr>
+        <w:t>EasyDiet</w:t>
+      </w:r>
+      <w:proofErr w:type="spellEnd"/>
+      <w:r>
+        <w:rPr>
+          <w:rFonts w:ascii="Arial" w:hAnsi="Arial" w:cs="Arial"/>
+          <w:color w:val="000000"/>
+          <w:sz w:val="22"/>
+          <w:lang w:val="en-US"/>
+        </w:rPr>
+        <w:t xml:space="preserve"> implements methods to create and manage cooking recipes with a focus on the nutritional values of their ingredients. With </w:t>
+      </w:r>
+      <w:proofErr w:type="spellStart"/>
+      <w:r>
+        <w:rPr>
+          <w:rFonts w:ascii="Arial" w:hAnsi="Arial" w:cs="Arial"/>
+          <w:color w:val="000000"/>
+          <w:sz w:val="22"/>
+          <w:lang w:val="en-US"/>
+        </w:rPr>
+        <w:t>EasyDiet</w:t>
+      </w:r>
+      <w:proofErr w:type="spellEnd"/>
+      <w:r>
+        <w:rPr>
+          <w:rFonts w:ascii="Arial" w:hAnsi="Arial" w:cs="Arial"/>
+          <w:color w:val="000000"/>
+          <w:sz w:val="22"/>
+          <w:lang w:val="en-US"/>
+        </w:rPr>
+        <w:t xml:space="preserve"> it is easy to create dietary plans which meet the criteria of medical treatments, therapies and the </w:t>
+      </w:r>
+      <w:proofErr w:type="gramStart"/>
+      <w:r>
+        <w:rPr>
+          <w:rFonts w:ascii="Arial" w:hAnsi="Arial" w:cs="Arial"/>
+          <w:color w:val="000000"/>
+          <w:sz w:val="22"/>
+          <w:lang w:val="en-US"/>
+        </w:rPr>
+        <w:t>patients</w:t>
+      </w:r>
+      <w:proofErr w:type="gramEnd"/>
+      <w:r>
+        <w:rPr>
+          <w:rFonts w:ascii="Arial" w:hAnsi="Arial" w:cs="Arial"/>
+          <w:color w:val="000000"/>
+          <w:sz w:val="22"/>
+          <w:lang w:val="en-US"/>
+        </w:rPr>
+        <w:t xml:space="preserve"> food preferences. This software provides useful functions to administer patient data and patient protocols.</w:t>
       </w:r>
     </w:p>
     <w:p>
@@ -1735,7 +1489,7 @@
           <w:lang w:val="en-US"/>
         </w:rPr>
       </w:pPr>
-      <w:bookmarkStart w:id="1" w:name="_Toc291591394"/>
+      <w:bookmarkStart w:id="1" w:name="_Toc293320389"/>
       <w:r>
         <w:rPr>
           <w:lang w:val="en-US"/>
@@ -1759,14 +1513,22 @@
           <w:lang w:val="en-US"/>
         </w:rPr>
       </w:pPr>
-      <w:bookmarkStart w:id="2" w:name="_Toc291591395"/>
-      <w:r>
-        <w:rPr>
-          <w:lang w:val="en-US"/>
-        </w:rPr>
-        <w:t>Scope of EasyDiet</w:t>
+      <w:bookmarkStart w:id="2" w:name="_Toc293320390"/>
+      <w:r>
+        <w:rPr>
+          <w:lang w:val="en-US"/>
+        </w:rPr>
+        <w:t xml:space="preserve">Scope of </w:t>
+      </w:r>
+      <w:proofErr w:type="spellStart"/>
+      <w:r>
+        <w:rPr>
+          <w:lang w:val="en-US"/>
+        </w:rPr>
+        <w:t>EasyDiet</w:t>
       </w:r>
       <w:bookmarkEnd w:id="2"/>
+      <w:proofErr w:type="spellEnd"/>
       <w:r>
         <w:rPr>
           <w:lang w:val="en-US"/>
@@ -1824,7 +1586,7 @@
           <w:lang w:val="en-US"/>
         </w:rPr>
       </w:pPr>
-      <w:bookmarkStart w:id="3" w:name="_Toc291591396"/>
+      <w:bookmarkStart w:id="3" w:name="_Toc293320391"/>
       <w:r>
         <w:rPr>
           <w:lang w:val="en-US"/>
@@ -1866,8 +1628,16 @@
         <w:rPr>
           <w:lang w:val="en-US"/>
         </w:rPr>
-        <w:t>1 ghz</w:t>
-      </w:r>
+        <w:t xml:space="preserve">1 </w:t>
+      </w:r>
+      <w:proofErr w:type="spellStart"/>
+      <w:r>
+        <w:rPr>
+          <w:lang w:val="en-US"/>
+        </w:rPr>
+        <w:t>ghz</w:t>
+      </w:r>
+      <w:proofErr w:type="spellEnd"/>
     </w:p>
     <w:p>
       <w:pPr>
@@ -1902,7 +1672,21 @@
         <w:rPr>
           <w:lang w:val="en-US"/>
         </w:rPr>
-        <w:t xml:space="preserve">500 mb free space on the </w:t>
+        <w:t xml:space="preserve">500 </w:t>
+      </w:r>
+      <w:proofErr w:type="spellStart"/>
+      <w:r>
+        <w:rPr>
+          <w:lang w:val="en-US"/>
+        </w:rPr>
+        <w:t>mb</w:t>
+      </w:r>
+      <w:proofErr w:type="spellEnd"/>
+      <w:r>
+        <w:rPr>
+          <w:lang w:val="en-US"/>
+        </w:rPr>
+        <w:t xml:space="preserve"> free space on the </w:t>
       </w:r>
       <w:r>
         <w:rPr>
@@ -2014,6 +1798,7 @@
           <w:lang w:val="en-US"/>
         </w:rPr>
       </w:pPr>
+      <w:bookmarkStart w:id="4" w:name="_Toc293320392"/>
       <w:r>
         <w:rPr>
           <w:lang w:val="en-US"/>
@@ -2021,6 +1806,7 @@
         <w:lastRenderedPageBreak/>
         <w:t>How to install and uninstall the program</w:t>
       </w:r>
+      <w:bookmarkEnd w:id="4"/>
     </w:p>
     <w:p>
       <w:pPr>
@@ -2051,13 +1837,21 @@
         </w:rPr>
         <w:br w:type="page"/>
       </w:r>
-      <w:bookmarkStart w:id="4" w:name="_Toc291591398"/>
+      <w:bookmarkStart w:id="5" w:name="_Toc293320393"/>
+      <w:proofErr w:type="spellStart"/>
       <w:r>
         <w:rPr>
           <w:lang w:val="en-US"/>
         </w:rPr>
         <w:lastRenderedPageBreak/>
-        <w:t xml:space="preserve">EasyDiet </w:t>
+        <w:t>EasyDiet</w:t>
+      </w:r>
+      <w:proofErr w:type="spellEnd"/>
+      <w:r>
+        <w:rPr>
+          <w:lang w:val="en-US"/>
+        </w:rPr>
+        <w:t xml:space="preserve"> </w:t>
       </w:r>
       <w:r>
         <w:rPr>
@@ -2077,7 +1871,7 @@
         </w:rPr>
         <w:t>nterface</w:t>
       </w:r>
-      <w:bookmarkEnd w:id="4"/>
+      <w:bookmarkEnd w:id="5"/>
       <w:r>
         <w:rPr>
           <w:lang w:val="en-US"/>
@@ -2141,14 +1935,14 @@
           <w:lang w:val="en-US"/>
         </w:rPr>
       </w:pPr>
-      <w:bookmarkStart w:id="5" w:name="_Toc291591399"/>
+      <w:bookmarkStart w:id="6" w:name="_Toc293320394"/>
       <w:r>
         <w:rPr>
           <w:lang w:val="en-US"/>
         </w:rPr>
         <w:t>Overview</w:t>
       </w:r>
-      <w:bookmarkEnd w:id="5"/>
+      <w:bookmarkEnd w:id="6"/>
     </w:p>
     <w:p>
       <w:pPr>
@@ -2159,7 +1953,7 @@
       <w:r>
         <w:rPr>
           <w:noProof/>
-          <w:lang w:eastAsia="de-AT"/>
+          <w:lang w:val="de-DE" w:eastAsia="de-DE"/>
         </w:rPr>
         <w:drawing>
           <wp:inline distT="0" distB="0" distL="0" distR="0">
@@ -2179,10 +1973,10 @@
                     </pic:cNvPicPr>
                   </pic:nvPicPr>
                   <pic:blipFill>
-                    <a:blip r:embed="rId8" cstate="print">
+                    <a:blip r:embed="rId7" cstate="print">
                       <a:extLst>
                         <a:ext uri="{28A0092B-C50C-407E-A947-70E740481C1C}">
-                          <a14:useLocalDpi xmlns:a14="http://schemas.microsoft.com/office/drawing/2010/main" val="0"/>
+                          <a14:useLocalDpi xmlns:a14="http://schemas.microsoft.com/office/drawing/2010/main" xmlns:wps="http://schemas.microsoft.com/office/word/2010/wordprocessingShape" xmlns:wpi="http://schemas.microsoft.com/office/word/2010/wordprocessingInk" xmlns:wpg="http://schemas.microsoft.com/office/word/2010/wordprocessingGroup" xmlns:w14="http://schemas.microsoft.com/office/word/2010/wordml" xmlns:w="http://schemas.openxmlformats.org/wordprocessingml/2006/main" xmlns:w10="urn:schemas-microsoft-com:office:word" xmlns:wp14="http://schemas.microsoft.com/office/word/2010/wordprocessingDrawing" xmlns:v="urn:schemas-microsoft-com:vml" xmlns:o="urn:schemas-microsoft-com:office:office" xmlns:mc="http://schemas.openxmlformats.org/markup-compatibility/2006" xmlns:wpc="http://schemas.microsoft.com/office/word/2010/wordprocessingCanvas" xmlns="" val="0"/>
                         </a:ext>
                       </a:extLst>
                     </a:blip>
@@ -2283,11 +2077,19 @@
         </w:rPr>
         <w:t xml:space="preserve"> of </w:t>
       </w:r>
-      <w:r>
-        <w:rPr>
-          <w:lang w:val="en-US"/>
-        </w:rPr>
-        <w:t>EasyDiet. On the right side</w:t>
+      <w:proofErr w:type="spellStart"/>
+      <w:r>
+        <w:rPr>
+          <w:lang w:val="en-US"/>
+        </w:rPr>
+        <w:t>EasyDiet</w:t>
+      </w:r>
+      <w:proofErr w:type="spellEnd"/>
+      <w:r>
+        <w:rPr>
+          <w:lang w:val="en-US"/>
+        </w:rPr>
+        <w:t>. On the right side</w:t>
       </w:r>
       <w:r>
         <w:rPr>
@@ -2317,7 +2119,21 @@
         <w:rPr>
           <w:lang w:val="en-US"/>
         </w:rPr>
-        <w:t>border is the patient specific part of EasyDiet.</w:t>
+        <w:t xml:space="preserve">border is the patient specific part of </w:t>
+      </w:r>
+      <w:proofErr w:type="spellStart"/>
+      <w:r>
+        <w:rPr>
+          <w:lang w:val="en-US"/>
+        </w:rPr>
+        <w:t>EasyDiet</w:t>
+      </w:r>
+      <w:proofErr w:type="spellEnd"/>
+      <w:r>
+        <w:rPr>
+          <w:lang w:val="en-US"/>
+        </w:rPr>
+        <w:t>.</w:t>
       </w:r>
       <w:r>
         <w:rPr>
@@ -2346,14 +2162,14 @@
           <w:lang w:val="en-US"/>
         </w:rPr>
       </w:pPr>
-      <w:bookmarkStart w:id="6" w:name="_Toc291591400"/>
+      <w:bookmarkStart w:id="7" w:name="_Toc293320395"/>
       <w:r>
         <w:rPr>
           <w:lang w:val="en-US"/>
         </w:rPr>
         <w:t>Specific functionality</w:t>
       </w:r>
-      <w:bookmarkEnd w:id="6"/>
+      <w:bookmarkEnd w:id="7"/>
     </w:p>
     <w:p>
       <w:pPr>
@@ -2369,7 +2185,7 @@
           <w:lang w:val="en-US"/>
         </w:rPr>
       </w:pPr>
-      <w:bookmarkStart w:id="7" w:name="_Toc291591401"/>
+      <w:bookmarkStart w:id="8" w:name="_Toc293320396"/>
       <w:r>
         <w:rPr>
           <w:lang w:val="en-US"/>
@@ -2389,7 +2205,7 @@
         </w:rPr>
         <w:t xml:space="preserve"> a Patient</w:t>
       </w:r>
-      <w:bookmarkEnd w:id="7"/>
+      <w:bookmarkEnd w:id="8"/>
       <w:r>
         <w:rPr>
           <w:lang w:val="en-US"/>
@@ -2406,7 +2222,7 @@
       <w:r>
         <w:rPr>
           <w:noProof/>
-          <w:lang w:eastAsia="de-AT"/>
+          <w:lang w:val="de-DE" w:eastAsia="de-DE"/>
         </w:rPr>
         <w:drawing>
           <wp:inline distT="0" distB="0" distL="0" distR="0">
@@ -2426,10 +2242,10 @@
                     </pic:cNvPicPr>
                   </pic:nvPicPr>
                   <pic:blipFill>
-                    <a:blip r:embed="rId9" cstate="print">
+                    <a:blip r:embed="rId8" cstate="print">
                       <a:extLst>
                         <a:ext uri="{28A0092B-C50C-407E-A947-70E740481C1C}">
-                          <a14:useLocalDpi xmlns:a14="http://schemas.microsoft.com/office/drawing/2010/main" val="0"/>
+                          <a14:useLocalDpi xmlns:a14="http://schemas.microsoft.com/office/drawing/2010/main" xmlns:wps="http://schemas.microsoft.com/office/word/2010/wordprocessingShape" xmlns:wpi="http://schemas.microsoft.com/office/word/2010/wordprocessingInk" xmlns:wpg="http://schemas.microsoft.com/office/word/2010/wordprocessingGroup" xmlns:w14="http://schemas.microsoft.com/office/word/2010/wordml" xmlns:w="http://schemas.openxmlformats.org/wordprocessingml/2006/main" xmlns:w10="urn:schemas-microsoft-com:office:word" xmlns:wp14="http://schemas.microsoft.com/office/word/2010/wordprocessingDrawing" xmlns:v="urn:schemas-microsoft-com:vml" xmlns:o="urn:schemas-microsoft-com:office:office" xmlns:mc="http://schemas.openxmlformats.org/markup-compatibility/2006" xmlns:wpc="http://schemas.microsoft.com/office/word/2010/wordprocessingCanvas" xmlns="" val="0"/>
                         </a:ext>
                       </a:extLst>
                     </a:blip>
@@ -2504,7 +2320,21 @@
         <w:rPr>
           <w:lang w:val="en-US"/>
         </w:rPr>
-        <w:t xml:space="preserve"> dd.mm.yyyy.</w:t>
+        <w:t xml:space="preserve"> </w:t>
+      </w:r>
+      <w:proofErr w:type="spellStart"/>
+      <w:r>
+        <w:rPr>
+          <w:lang w:val="en-US"/>
+        </w:rPr>
+        <w:t>dd.mm.yyyy</w:t>
+      </w:r>
+      <w:proofErr w:type="spellEnd"/>
+      <w:r>
+        <w:rPr>
+          <w:lang w:val="en-US"/>
+        </w:rPr>
+        <w:t>.</w:t>
       </w:r>
     </w:p>
     <w:p>
@@ -2543,12 +2373,32 @@
       <w:pPr>
         <w:pStyle w:val="berschrift3"/>
       </w:pPr>
-      <w:r>
-        <w:t>Creating a n</w:t>
-      </w:r>
-      <w:r>
-        <w:t>ew Dietplan</w:t>
-      </w:r>
+      <w:bookmarkStart w:id="9" w:name="_Toc293320397"/>
+      <w:proofErr w:type="spellStart"/>
+      <w:r>
+        <w:t>Creating</w:t>
+      </w:r>
+      <w:proofErr w:type="spellEnd"/>
+      <w:r>
+        <w:t xml:space="preserve"> a </w:t>
+      </w:r>
+      <w:proofErr w:type="spellStart"/>
+      <w:r>
+        <w:t>n</w:t>
+      </w:r>
+      <w:r>
+        <w:t>ew</w:t>
+      </w:r>
+      <w:proofErr w:type="spellEnd"/>
+      <w:r>
+        <w:t xml:space="preserve"> </w:t>
+      </w:r>
+      <w:proofErr w:type="spellStart"/>
+      <w:r>
+        <w:t>Dietplan</w:t>
+      </w:r>
+      <w:bookmarkEnd w:id="9"/>
+      <w:proofErr w:type="spellEnd"/>
     </w:p>
     <w:p/>
     <w:p>
@@ -2603,7 +2453,21 @@
         <w:rPr>
           <w:lang w:val="en-US"/>
         </w:rPr>
-        <w:t xml:space="preserve">e “Diätplan” tab </w:t>
+        <w:t>e “</w:t>
+      </w:r>
+      <w:proofErr w:type="spellStart"/>
+      <w:r>
+        <w:rPr>
+          <w:lang w:val="en-US"/>
+        </w:rPr>
+        <w:t>Diätplan</w:t>
+      </w:r>
+      <w:proofErr w:type="spellEnd"/>
+      <w:r>
+        <w:rPr>
+          <w:lang w:val="en-US"/>
+        </w:rPr>
+        <w:t xml:space="preserve">” tab </w:t>
       </w:r>
       <w:r>
         <w:rPr>
@@ -2627,7 +2491,21 @@
         <w:rPr>
           <w:lang w:val="en-US"/>
         </w:rPr>
-        <w:t xml:space="preserve"> tab EasyDiet </w:t>
+        <w:t xml:space="preserve"> tab </w:t>
+      </w:r>
+      <w:proofErr w:type="spellStart"/>
+      <w:r>
+        <w:rPr>
+          <w:lang w:val="en-US"/>
+        </w:rPr>
+        <w:t>EasyDiet</w:t>
+      </w:r>
+      <w:proofErr w:type="spellEnd"/>
+      <w:r>
+        <w:rPr>
+          <w:lang w:val="en-US"/>
+        </w:rPr>
+        <w:t xml:space="preserve"> </w:t>
       </w:r>
       <w:r>
         <w:rPr>
@@ -2645,7 +2523,63 @@
         <w:rPr>
           <w:lang w:val="en-US"/>
         </w:rPr>
-        <w:t xml:space="preserve"> a new Dietplan. Therefore you will have to click on the Button “Neuen Diätplan erstellen”, as shown in the screenshot below.</w:t>
+        <w:t xml:space="preserve"> a new </w:t>
+      </w:r>
+      <w:proofErr w:type="spellStart"/>
+      <w:r>
+        <w:rPr>
+          <w:lang w:val="en-US"/>
+        </w:rPr>
+        <w:t>Dietplan</w:t>
+      </w:r>
+      <w:proofErr w:type="spellEnd"/>
+      <w:r>
+        <w:rPr>
+          <w:lang w:val="en-US"/>
+        </w:rPr>
+        <w:t>. Therefore you will have to click on the Button “</w:t>
+      </w:r>
+      <w:proofErr w:type="spellStart"/>
+      <w:r>
+        <w:rPr>
+          <w:lang w:val="en-US"/>
+        </w:rPr>
+        <w:t>Neuen</w:t>
+      </w:r>
+      <w:proofErr w:type="spellEnd"/>
+      <w:r>
+        <w:rPr>
+          <w:lang w:val="en-US"/>
+        </w:rPr>
+        <w:t xml:space="preserve"> </w:t>
+      </w:r>
+      <w:proofErr w:type="spellStart"/>
+      <w:r>
+        <w:rPr>
+          <w:lang w:val="en-US"/>
+        </w:rPr>
+        <w:t>Diätplan</w:t>
+      </w:r>
+      <w:proofErr w:type="spellEnd"/>
+      <w:r>
+        <w:rPr>
+          <w:lang w:val="en-US"/>
+        </w:rPr>
+        <w:t xml:space="preserve"> </w:t>
+      </w:r>
+      <w:proofErr w:type="spellStart"/>
+      <w:r>
+        <w:rPr>
+          <w:lang w:val="en-US"/>
+        </w:rPr>
+        <w:t>erstellen</w:t>
+      </w:r>
+      <w:proofErr w:type="spellEnd"/>
+      <w:r>
+        <w:rPr>
+          <w:lang w:val="en-US"/>
+        </w:rPr>
+        <w:t>”, as shown in the screenshot below.</w:t>
       </w:r>
     </w:p>
     <w:p>
@@ -2657,7 +2591,7 @@
       <w:r>
         <w:rPr>
           <w:noProof/>
-          <w:lang w:eastAsia="de-AT"/>
+          <w:lang w:val="de-DE" w:eastAsia="de-DE"/>
         </w:rPr>
         <w:lastRenderedPageBreak/>
         <w:drawing>
@@ -2673,6 +2607,116 @@
                 <pic:pic xmlns:pic="http://schemas.openxmlformats.org/drawingml/2006/picture">
                   <pic:nvPicPr>
                     <pic:cNvPr id="0" name="Picture 24"/>
+                    <pic:cNvPicPr>
+                      <a:picLocks noChangeAspect="1" noChangeArrowheads="1"/>
+                    </pic:cNvPicPr>
+                  </pic:nvPicPr>
+                  <pic:blipFill>
+                    <a:blip r:embed="rId9" cstate="print"/>
+                    <a:srcRect/>
+                    <a:stretch>
+                      <a:fillRect/>
+                    </a:stretch>
+                  </pic:blipFill>
+                  <pic:spPr bwMode="auto">
+                    <a:xfrm>
+                      <a:off x="0" y="0"/>
+                      <a:ext cx="5752465" cy="3498215"/>
+                    </a:xfrm>
+                    <a:prstGeom prst="rect">
+                      <a:avLst/>
+                    </a:prstGeom>
+                    <a:noFill/>
+                    <a:ln w="9525">
+                      <a:noFill/>
+                      <a:miter lim="800000"/>
+                      <a:headEnd/>
+                      <a:tailEnd/>
+                    </a:ln>
+                  </pic:spPr>
+                </pic:pic>
+              </a:graphicData>
+            </a:graphic>
+          </wp:inline>
+        </w:drawing>
+      </w:r>
+    </w:p>
+    <w:p>
+      <w:pPr>
+        <w:rPr>
+          <w:lang w:val="en-US"/>
+        </w:rPr>
+      </w:pPr>
+    </w:p>
+    <w:p>
+      <w:pPr>
+        <w:rPr>
+          <w:lang w:val="en-US"/>
+        </w:rPr>
+      </w:pPr>
+      <w:r>
+        <w:rPr>
+          <w:lang w:val="en-US"/>
+        </w:rPr>
+        <w:t>After you have clicked the button a new mask is showing up where you can define the duration</w:t>
+      </w:r>
+      <w:r>
+        <w:rPr>
+          <w:lang w:val="en-US"/>
+        </w:rPr>
+        <w:t xml:space="preserve"> </w:t>
+      </w:r>
+      <w:r>
+        <w:rPr>
+          <w:lang w:val="en-US"/>
+        </w:rPr>
+        <w:t xml:space="preserve">(more exactly the start and end date) of your </w:t>
+      </w:r>
+      <w:proofErr w:type="spellStart"/>
+      <w:r>
+        <w:rPr>
+          <w:lang w:val="en-US"/>
+        </w:rPr>
+        <w:t>dietplan</w:t>
+      </w:r>
+      <w:proofErr w:type="spellEnd"/>
+      <w:r>
+        <w:rPr>
+          <w:lang w:val="en-US"/>
+        </w:rPr>
+        <w:t>.</w:t>
+      </w:r>
+      <w:r>
+        <w:rPr>
+          <w:lang w:val="en-US"/>
+        </w:rPr>
+        <w:t xml:space="preserve"> Clicking on Date-Dropdown allows you to choose your specific date out of a mini-calendar.</w:t>
+      </w:r>
+    </w:p>
+    <w:p>
+      <w:pPr>
+        <w:rPr>
+          <w:lang w:val="en-US"/>
+        </w:rPr>
+      </w:pPr>
+      <w:r>
+        <w:rPr>
+          <w:noProof/>
+          <w:lang w:val="de-DE" w:eastAsia="de-DE"/>
+        </w:rPr>
+        <w:drawing>
+          <wp:inline distT="0" distB="0" distL="0" distR="0">
+            <wp:extent cx="5752465" cy="3498215"/>
+            <wp:effectExtent l="19050" t="0" r="635" b="0"/>
+            <wp:docPr id="25" name="Bild 25"/>
+            <wp:cNvGraphicFramePr>
+              <a:graphicFrameLocks xmlns:a="http://schemas.openxmlformats.org/drawingml/2006/main" noChangeAspect="1"/>
+            </wp:cNvGraphicFramePr>
+            <a:graphic xmlns:a="http://schemas.openxmlformats.org/drawingml/2006/main">
+              <a:graphicData uri="http://schemas.openxmlformats.org/drawingml/2006/picture">
+                <pic:pic xmlns:pic="http://schemas.openxmlformats.org/drawingml/2006/picture">
+                  <pic:nvPicPr>
+                    <pic:cNvPr id="0" name="Picture 25"/>
                     <pic:cNvPicPr>
                       <a:picLocks noChangeAspect="1" noChangeArrowheads="1"/>
                     </pic:cNvPicPr>
@@ -2713,6 +2757,38 @@
           <w:lang w:val="en-US"/>
         </w:rPr>
       </w:pPr>
+      <w:r>
+        <w:rPr>
+          <w:lang w:val="en-US"/>
+        </w:rPr>
+        <w:t>Having chosen your</w:t>
+      </w:r>
+      <w:r>
+        <w:rPr>
+          <w:lang w:val="en-US"/>
+        </w:rPr>
+        <w:t xml:space="preserve"> desired</w:t>
+      </w:r>
+      <w:r>
+        <w:rPr>
+          <w:lang w:val="en-US"/>
+        </w:rPr>
+        <w:t xml:space="preserve"> duration the next step of creating a new </w:t>
+      </w:r>
+      <w:proofErr w:type="spellStart"/>
+      <w:r>
+        <w:rPr>
+          <w:lang w:val="en-US"/>
+        </w:rPr>
+        <w:t>dietplan</w:t>
+      </w:r>
+      <w:proofErr w:type="spellEnd"/>
+      <w:r>
+        <w:rPr>
+          <w:lang w:val="en-US"/>
+        </w:rPr>
+        <w:t xml:space="preserve"> will be to select and determine the diet parameters.</w:t>
+      </w:r>
     </w:p>
     <w:p>
       <w:pPr>
@@ -2720,29 +2796,50 @@
           <w:lang w:val="en-US"/>
         </w:rPr>
       </w:pPr>
-      <w:r>
-        <w:rPr>
-          <w:lang w:val="en-US"/>
-        </w:rPr>
-        <w:t>After you have clicked the button a new mask is showing up where you can define the duration</w:t>
-      </w:r>
-      <w:r>
-        <w:rPr>
-          <w:lang w:val="en-US"/>
-        </w:rPr>
-        <w:t xml:space="preserve"> </w:t>
-      </w:r>
-      <w:r>
-        <w:rPr>
-          <w:lang w:val="en-US"/>
-        </w:rPr>
-        <w:t>(more exactly the start and end date) of your dietplan.</w:t>
-      </w:r>
-      <w:r>
-        <w:rPr>
-          <w:lang w:val="en-US"/>
-        </w:rPr>
-        <w:t xml:space="preserve"> Clicking on Date-Dropdown allows you to choose your specific date out of a mini-calendar.</w:t>
+      <w:proofErr w:type="spellStart"/>
+      <w:r>
+        <w:rPr>
+          <w:lang w:val="en-US"/>
+        </w:rPr>
+        <w:lastRenderedPageBreak/>
+        <w:t>EasyDiet</w:t>
+      </w:r>
+      <w:proofErr w:type="spellEnd"/>
+      <w:r>
+        <w:rPr>
+          <w:lang w:val="en-US"/>
+        </w:rPr>
+        <w:t xml:space="preserve"> will show up a new mask where you can see all diet</w:t>
+      </w:r>
+      <w:r>
+        <w:rPr>
+          <w:lang w:val="en-US"/>
+        </w:rPr>
+        <w:t xml:space="preserve"> parameters. If </w:t>
+      </w:r>
+      <w:r>
+        <w:rPr>
+          <w:lang w:val="en-US"/>
+        </w:rPr>
+        <w:t xml:space="preserve">you would like to add a specific parameter to </w:t>
+      </w:r>
+      <w:r>
+        <w:rPr>
+          <w:lang w:val="en-US"/>
+        </w:rPr>
+        <w:t>this</w:t>
+      </w:r>
+      <w:r>
+        <w:rPr>
+          <w:lang w:val="en-US"/>
+        </w:rPr>
+        <w:t xml:space="preserve"> diet, you can do so by </w:t>
+      </w:r>
+      <w:r>
+        <w:rPr>
+          <w:lang w:val="en-US"/>
+        </w:rPr>
+        <w:t>highlighting the parameter and clicking the “right-arrow”.</w:t>
       </w:r>
     </w:p>
     <w:p>
@@ -2754,13 +2851,13 @@
       <w:r>
         <w:rPr>
           <w:noProof/>
-          <w:lang w:eastAsia="de-AT"/>
+          <w:lang w:val="de-DE" w:eastAsia="de-DE"/>
         </w:rPr>
         <w:drawing>
           <wp:inline distT="0" distB="0" distL="0" distR="0">
             <wp:extent cx="5752465" cy="3498215"/>
             <wp:effectExtent l="19050" t="0" r="635" b="0"/>
-            <wp:docPr id="25" name="Bild 25"/>
+            <wp:docPr id="23" name="Bild 23"/>
             <wp:cNvGraphicFramePr>
               <a:graphicFrameLocks xmlns:a="http://schemas.openxmlformats.org/drawingml/2006/main" noChangeAspect="1"/>
             </wp:cNvGraphicFramePr>
@@ -2768,7 +2865,7 @@
               <a:graphicData uri="http://schemas.openxmlformats.org/drawingml/2006/picture">
                 <pic:pic xmlns:pic="http://schemas.openxmlformats.org/drawingml/2006/picture">
                   <pic:nvPicPr>
-                    <pic:cNvPr id="0" name="Picture 25"/>
+                    <pic:cNvPr id="0" name="Picture 23"/>
                     <pic:cNvPicPr>
                       <a:picLocks noChangeAspect="1" noChangeArrowheads="1"/>
                     </pic:cNvPicPr>
@@ -2802,6 +2899,12 @@
           </wp:inline>
         </w:drawing>
       </w:r>
+      <w:r>
+        <w:rPr>
+          <w:lang w:val="en-US"/>
+        </w:rPr>
+        <w:t xml:space="preserve"> </w:t>
+      </w:r>
     </w:p>
     <w:p>
       <w:pPr>
@@ -2813,163 +2916,44 @@
         <w:rPr>
           <w:lang w:val="en-US"/>
         </w:rPr>
-        <w:t>Having chosen your</w:t>
-      </w:r>
-      <w:r>
-        <w:rPr>
-          <w:lang w:val="en-US"/>
-        </w:rPr>
-        <w:t xml:space="preserve"> desired</w:t>
-      </w:r>
-      <w:r>
-        <w:rPr>
-          <w:lang w:val="en-US"/>
-        </w:rPr>
-        <w:t xml:space="preserve"> duration the next step of creating a new dietplan will be to select and determine the diet parameters.</w:t>
-      </w:r>
-    </w:p>
-    <w:p>
-      <w:pPr>
-        <w:rPr>
-          <w:lang w:val="en-US"/>
-        </w:rPr>
-      </w:pPr>
-      <w:r>
-        <w:rPr>
-          <w:lang w:val="en-US"/>
-        </w:rPr>
-        <w:lastRenderedPageBreak/>
-        <w:t>EasyDiet will show up a new mask where you can see all diet</w:t>
-      </w:r>
-      <w:r>
-        <w:rPr>
-          <w:lang w:val="en-US"/>
-        </w:rPr>
-        <w:t xml:space="preserve"> parameters. If </w:t>
-      </w:r>
-      <w:r>
-        <w:rPr>
-          <w:lang w:val="en-US"/>
-        </w:rPr>
-        <w:t xml:space="preserve">you would like to add a specific parameter to </w:t>
-      </w:r>
-      <w:r>
-        <w:rPr>
-          <w:lang w:val="en-US"/>
-        </w:rPr>
-        <w:t>this</w:t>
-      </w:r>
-      <w:r>
-        <w:rPr>
-          <w:lang w:val="en-US"/>
-        </w:rPr>
-        <w:t xml:space="preserve"> diet, you can do so by </w:t>
-      </w:r>
-      <w:r>
-        <w:rPr>
-          <w:lang w:val="en-US"/>
-        </w:rPr>
-        <w:t>highlighting the parameter and clicking the “right-arrow”.</w:t>
-      </w:r>
-    </w:p>
-    <w:p>
-      <w:pPr>
-        <w:rPr>
-          <w:lang w:val="en-US"/>
-        </w:rPr>
-      </w:pPr>
+        <w:t xml:space="preserve">When </w:t>
+      </w:r>
+      <w:r>
+        <w:rPr>
+          <w:lang w:val="en-US"/>
+        </w:rPr>
+        <w:t>you are finished with adding the parameters you can click the “</w:t>
+      </w:r>
+      <w:proofErr w:type="spellStart"/>
+      <w:r>
+        <w:rPr>
+          <w:lang w:val="en-US"/>
+        </w:rPr>
+        <w:t>Weiter</w:t>
+      </w:r>
+      <w:proofErr w:type="spellEnd"/>
+      <w:r>
+        <w:rPr>
+          <w:lang w:val="en-US"/>
+        </w:rPr>
+        <w:t>” button,</w:t>
+      </w:r>
+      <w:r>
+        <w:rPr>
+          <w:lang w:val="en-US"/>
+        </w:rPr>
+        <w:t xml:space="preserve"> </w:t>
+      </w:r>
+      <w:r>
+        <w:rPr>
+          <w:lang w:val="en-US"/>
+        </w:rPr>
+        <w:t>leading you to the next input mask.</w:t>
+      </w:r>
       <w:r>
         <w:rPr>
           <w:noProof/>
-          <w:lang w:eastAsia="de-AT"/>
-        </w:rPr>
-        <w:drawing>
-          <wp:inline distT="0" distB="0" distL="0" distR="0">
-            <wp:extent cx="5752465" cy="3498215"/>
-            <wp:effectExtent l="19050" t="0" r="635" b="0"/>
-            <wp:docPr id="23" name="Bild 23"/>
-            <wp:cNvGraphicFramePr>
-              <a:graphicFrameLocks xmlns:a="http://schemas.openxmlformats.org/drawingml/2006/main" noChangeAspect="1"/>
-            </wp:cNvGraphicFramePr>
-            <a:graphic xmlns:a="http://schemas.openxmlformats.org/drawingml/2006/main">
-              <a:graphicData uri="http://schemas.openxmlformats.org/drawingml/2006/picture">
-                <pic:pic xmlns:pic="http://schemas.openxmlformats.org/drawingml/2006/picture">
-                  <pic:nvPicPr>
-                    <pic:cNvPr id="0" name="Picture 23"/>
-                    <pic:cNvPicPr>
-                      <a:picLocks noChangeAspect="1" noChangeArrowheads="1"/>
-                    </pic:cNvPicPr>
-                  </pic:nvPicPr>
-                  <pic:blipFill>
-                    <a:blip r:embed="rId12" cstate="print"/>
-                    <a:srcRect/>
-                    <a:stretch>
-                      <a:fillRect/>
-                    </a:stretch>
-                  </pic:blipFill>
-                  <pic:spPr bwMode="auto">
-                    <a:xfrm>
-                      <a:off x="0" y="0"/>
-                      <a:ext cx="5752465" cy="3498215"/>
-                    </a:xfrm>
-                    <a:prstGeom prst="rect">
-                      <a:avLst/>
-                    </a:prstGeom>
-                    <a:noFill/>
-                    <a:ln w="9525">
-                      <a:noFill/>
-                      <a:miter lim="800000"/>
-                      <a:headEnd/>
-                      <a:tailEnd/>
-                    </a:ln>
-                  </pic:spPr>
-                </pic:pic>
-              </a:graphicData>
-            </a:graphic>
-          </wp:inline>
-        </w:drawing>
-      </w:r>
-      <w:r>
-        <w:rPr>
-          <w:lang w:val="en-US"/>
-        </w:rPr>
-        <w:t xml:space="preserve"> </w:t>
-      </w:r>
-    </w:p>
-    <w:p>
-      <w:pPr>
-        <w:rPr>
-          <w:lang w:val="en-US"/>
-        </w:rPr>
-      </w:pPr>
-      <w:r>
-        <w:rPr>
-          <w:lang w:val="en-US"/>
-        </w:rPr>
-        <w:t xml:space="preserve">When </w:t>
-      </w:r>
-      <w:r>
-        <w:rPr>
-          <w:lang w:val="en-US"/>
-        </w:rPr>
-        <w:t>you are finished with adding the parameters you can click the “Weiter” button,</w:t>
-      </w:r>
-      <w:r>
-        <w:rPr>
-          <w:lang w:val="en-US"/>
-        </w:rPr>
-        <w:t xml:space="preserve"> </w:t>
-      </w:r>
-      <w:r>
-        <w:rPr>
-          <w:lang w:val="en-US"/>
-        </w:rPr>
-        <w:t>leading you to the next input mask.</w:t>
-      </w:r>
-      <w:r>
-        <w:rPr>
-          <w:noProof/>
-          <w:lang w:eastAsia="de-AT"/>
+          <w:lang w:val="de-DE" w:eastAsia="de-DE"/>
         </w:rPr>
         <w:drawing>
           <wp:inline distT="0" distB="0" distL="0" distR="0">
@@ -2989,7 +2973,7 @@
                     </pic:cNvPicPr>
                   </pic:nvPicPr>
                   <pic:blipFill>
-                    <a:blip r:embed="rId13" cstate="print"/>
+                    <a:blip r:embed="rId12" cstate="print"/>
                     <a:srcRect t="1786" r="2733"/>
                     <a:stretch>
                       <a:fillRect/>
@@ -3067,13 +3051,41 @@
         </w:rPr>
         <w:t>imum value</w:t>
       </w:r>
-      <w:bookmarkStart w:id="8" w:name="_GoBack"/>
-      <w:bookmarkEnd w:id="8"/>
-      <w:r>
-        <w:rPr>
-          <w:lang w:val="en-US"/>
-        </w:rPr>
-        <w:t xml:space="preserve"> textfields. Please note that the recommended unit is gramme.</w:t>
+      <w:bookmarkStart w:id="10" w:name="_GoBack"/>
+      <w:bookmarkEnd w:id="10"/>
+      <w:r>
+        <w:rPr>
+          <w:lang w:val="en-US"/>
+        </w:rPr>
+        <w:t xml:space="preserve"> </w:t>
+      </w:r>
+      <w:proofErr w:type="spellStart"/>
+      <w:r>
+        <w:rPr>
+          <w:lang w:val="en-US"/>
+        </w:rPr>
+        <w:t>textfields</w:t>
+      </w:r>
+      <w:proofErr w:type="spellEnd"/>
+      <w:r>
+        <w:rPr>
+          <w:lang w:val="en-US"/>
+        </w:rPr>
+        <w:t xml:space="preserve">. Please note that the recommended unit is </w:t>
+      </w:r>
+      <w:proofErr w:type="spellStart"/>
+      <w:r>
+        <w:rPr>
+          <w:lang w:val="en-US"/>
+        </w:rPr>
+        <w:t>gramme</w:t>
+      </w:r>
+      <w:proofErr w:type="spellEnd"/>
+      <w:r>
+        <w:rPr>
+          <w:lang w:val="en-US"/>
+        </w:rPr>
+        <w:t>.</w:t>
       </w:r>
     </w:p>
     <w:p>
@@ -3085,7 +3097,7 @@
       <w:r>
         <w:rPr>
           <w:noProof/>
-          <w:lang w:eastAsia="de-AT"/>
+          <w:lang w:val="de-DE" w:eastAsia="de-DE"/>
         </w:rPr>
         <w:drawing>
           <wp:inline distT="0" distB="0" distL="0" distR="0">
@@ -3105,7 +3117,7 @@
                     </pic:cNvPicPr>
                   </pic:nvPicPr>
                   <pic:blipFill>
-                    <a:blip r:embed="rId14" cstate="print"/>
+                    <a:blip r:embed="rId13" cstate="print"/>
                     <a:srcRect/>
                     <a:stretch>
                       <a:fillRect/>
@@ -3156,7 +3168,21 @@
         <w:rPr>
           <w:lang w:val="en-US"/>
         </w:rPr>
-        <w:t xml:space="preserve">lick on the “Fertigstellen” button and you will see an overview for the </w:t>
+        <w:t>lick on the “</w:t>
+      </w:r>
+      <w:proofErr w:type="spellStart"/>
+      <w:r>
+        <w:rPr>
+          <w:lang w:val="en-US"/>
+        </w:rPr>
+        <w:t>Fertigstellen</w:t>
+      </w:r>
+      <w:proofErr w:type="spellEnd"/>
+      <w:r>
+        <w:rPr>
+          <w:lang w:val="en-US"/>
+        </w:rPr>
+        <w:t xml:space="preserve">” button and you will see an overview for the </w:t>
       </w:r>
       <w:r>
         <w:rPr>
@@ -3219,12 +3245,6 @@
           <w:lang w:val="en-US"/>
         </w:rPr>
       </w:pPr>
-      <w:r>
-        <w:rPr>
-          <w:lang w:val="en-US"/>
-        </w:rPr>
-        <w:br w:type="page"/>
-      </w:r>
     </w:p>
     <w:p>
       <w:pPr>
@@ -3232,28 +3252,20 @@
           <w:lang w:val="en-US"/>
         </w:rPr>
       </w:pPr>
+      <w:r>
+        <w:rPr>
+          <w:lang w:val="en-US"/>
+        </w:rPr>
+        <w:br w:type="page"/>
+      </w:r>
     </w:p>
     <w:p>
       <w:pPr>
-        <w:pStyle w:val="berschrift3"/>
-        <w:rPr>
-          <w:lang w:val="en-US"/>
-        </w:rPr>
-      </w:pPr>
-      <w:bookmarkStart w:id="9" w:name="_Toc291591402"/>
-      <w:r>
-        <w:rPr>
-          <w:lang w:val="en-US"/>
-        </w:rPr>
-        <w:t>Diätbehandlung auswählen</w:t>
-      </w:r>
-      <w:bookmarkEnd w:id="9"/>
-      <w:r>
-        <w:rPr>
-          <w:lang w:val="en-US"/>
-        </w:rPr>
-        <w:br/>
-      </w:r>
+        <w:pStyle w:val="Listenabsatz"/>
+        <w:rPr>
+          <w:lang w:val="en-US"/>
+        </w:rPr>
+      </w:pPr>
     </w:p>
     <w:p>
       <w:pPr>
@@ -3265,13 +3277,7 @@
         <w:rPr>
           <w:lang w:val="en-US"/>
         </w:rPr>
-        <w:t xml:space="preserve">Ausgangspunkt: </w:t>
-      </w:r>
-      <w:r>
-        <w:rPr>
-          <w:lang w:val="en-US"/>
-        </w:rPr>
-        <w:t>Diätbehandlungsübersicht</w:t>
+        <w:t>Creating a new recipe</w:t>
       </w:r>
     </w:p>
     <w:p>
@@ -3282,122 +3288,96 @@
       </w:pPr>
       <w:r>
         <w:rPr>
-          <w:noProof/>
-          <w:lang w:val="en-US" w:eastAsia="de-AT"/>
-        </w:rPr>
-        <w:pict>
-          <v:rect id="Rechteck 19" o:spid="_x0000_s1026" style="position:absolute;margin-left:-1.95pt;margin-top:60.4pt;width:319pt;height:82.9pt;z-index:251676672;visibility:visible;mso-wrap-style:square;mso-wrap-distance-left:9pt;mso-wrap-distance-top:0;mso-wrap-distance-right:9pt;mso-wrap-distance-bottom:0;mso-position-horizontal:absolute;mso-position-horizontal-relative:text;mso-position-vertical:absolute;mso-position-vertical-relative:text;v-text-anchor:middle" o:gfxdata="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" filled="f" strokecolor="red" strokeweight="2pt"/>
-        </w:pict>
-      </w:r>
-      <w:r>
-        <w:rPr>
-          <w:noProof/>
-          <w:lang w:eastAsia="de-AT"/>
-        </w:rPr>
-        <w:drawing>
-          <wp:inline distT="0" distB="0" distL="0" distR="0">
-            <wp:extent cx="4051005" cy="3420883"/>
-            <wp:effectExtent l="0" t="0" r="6985" b="8255"/>
-            <wp:docPr id="5" name="Grafik 5"/>
-            <wp:cNvGraphicFramePr>
-              <a:graphicFrameLocks xmlns:a="http://schemas.openxmlformats.org/drawingml/2006/main" noChangeAspect="1"/>
-            </wp:cNvGraphicFramePr>
-            <a:graphic xmlns:a="http://schemas.openxmlformats.org/drawingml/2006/main">
-              <a:graphicData uri="http://schemas.openxmlformats.org/drawingml/2006/picture">
-                <pic:pic xmlns:pic="http://schemas.openxmlformats.org/drawingml/2006/picture">
-                  <pic:nvPicPr>
-                    <pic:cNvPr id="0" name=""/>
-                    <pic:cNvPicPr/>
-                  </pic:nvPicPr>
-                  <pic:blipFill rotWithShape="1">
-                    <a:blip r:embed="rId15" cstate="print"/>
-                    <a:srcRect r="29705" b="5026"/>
-                    <a:stretch/>
-                  </pic:blipFill>
-                  <pic:spPr bwMode="auto">
-                    <a:xfrm>
-                      <a:off x="0" y="0"/>
-                      <a:ext cx="4049510" cy="3419620"/>
-                    </a:xfrm>
-                    <a:prstGeom prst="rect">
-                      <a:avLst/>
-                    </a:prstGeom>
-                    <a:ln>
-                      <a:noFill/>
-                    </a:ln>
-                    <a:extLst>
-                      <a:ext uri="{53640926-AAD7-44D8-BBD7-CCE9431645EC}">
-                        <a14:shadowObscured xmlns:a14="http://schemas.microsoft.com/office/drawing/2010/main"/>
-                      </a:ext>
-                    </a:extLst>
-                  </pic:spPr>
-                </pic:pic>
-              </a:graphicData>
-            </a:graphic>
-          </wp:inline>
-        </w:drawing>
+          <w:lang w:val="en-US"/>
+        </w:rPr>
+        <w:t>If you would like to create a new specific recipe you can do so by clicking the “</w:t>
+      </w:r>
+      <w:proofErr w:type="spellStart"/>
+      <w:r>
+        <w:rPr>
+          <w:lang w:val="en-US"/>
+        </w:rPr>
+        <w:t>Rezepte</w:t>
+      </w:r>
+      <w:proofErr w:type="spellEnd"/>
+      <w:r>
+        <w:rPr>
+          <w:lang w:val="en-US"/>
+        </w:rPr>
+        <w:t>” slider and afterwards the “</w:t>
+      </w:r>
+      <w:proofErr w:type="spellStart"/>
+      <w:r>
+        <w:rPr>
+          <w:lang w:val="en-US"/>
+        </w:rPr>
+        <w:t>Rezept</w:t>
+      </w:r>
+      <w:proofErr w:type="spellEnd"/>
+      <w:r>
+        <w:rPr>
+          <w:lang w:val="en-US"/>
+        </w:rPr>
+        <w:t xml:space="preserve"> </w:t>
+      </w:r>
+      <w:proofErr w:type="spellStart"/>
+      <w:r>
+        <w:rPr>
+          <w:lang w:val="en-US"/>
+        </w:rPr>
+        <w:t>Hinzufügen</w:t>
+      </w:r>
+      <w:proofErr w:type="spellEnd"/>
+      <w:r>
+        <w:rPr>
+          <w:lang w:val="en-US"/>
+        </w:rPr>
+        <w:t xml:space="preserve">” button. </w:t>
       </w:r>
     </w:p>
     <w:p>
       <w:pPr>
         <w:rPr>
-          <w:lang w:val="de-DE"/>
-        </w:rPr>
-      </w:pPr>
-      <w:r>
-        <w:t>In der Diätbehandlungsübersicht wird angezeigt welche D</w:t>
-      </w:r>
-      <w:r>
-        <w:rPr>
-          <w:lang w:val="de-DE"/>
-        </w:rPr>
-        <w:t>iätbehandlungen der ausgewählte Patient bis jetzt hatte. Um eine Diätbehandlung zu öffnen doppelklicken Sie auf die entsprechende Zeile in der Tabelle.</w:t>
-      </w:r>
+          <w:lang w:val="en-US"/>
+        </w:rPr>
+      </w:pPr>
     </w:p>
     <w:p>
       <w:pPr>
         <w:rPr>
-          <w:rFonts w:asciiTheme="majorHAnsi" w:eastAsiaTheme="majorEastAsia" w:hAnsiTheme="majorHAnsi" w:cstheme="majorBidi"/>
-          <w:b/>
-          <w:bCs/>
-          <w:color w:val="4F81BD" w:themeColor="accent1"/>
-          <w:lang w:val="de-DE"/>
-        </w:rPr>
-      </w:pPr>
-      <w:r>
-        <w:rPr>
-          <w:lang w:val="de-DE"/>
-        </w:rPr>
-        <w:br w:type="page"/>
+          <w:lang w:val="en-US"/>
+        </w:rPr>
+      </w:pPr>
+      <w:r>
+        <w:rPr>
+          <w:lang w:val="en-US"/>
+        </w:rPr>
+        <w:t>Adding meals to your recipe</w:t>
       </w:r>
     </w:p>
     <w:p>
       <w:pPr>
-        <w:pStyle w:val="berschrift3"/>
-        <w:rPr>
-          <w:lang w:val="en-US"/>
-        </w:rPr>
-      </w:pPr>
-      <w:bookmarkStart w:id="10" w:name="_Toc291591403"/>
-      <w:r>
-        <w:rPr>
-          <w:lang w:val="en-US"/>
-        </w:rPr>
-        <w:lastRenderedPageBreak/>
-        <w:t xml:space="preserve">Diätplan </w:t>
-      </w:r>
-      <w:r>
-        <w:rPr>
-          <w:lang w:val="en-US"/>
-        </w:rPr>
-        <w:t>anzeigen</w:t>
-      </w:r>
-      <w:bookmarkEnd w:id="10"/>
-      <w:r>
-        <w:rPr>
-          <w:lang w:val="en-US"/>
-        </w:rPr>
-        <w:br/>
+        <w:rPr>
+          <w:lang w:val="en-US"/>
+        </w:rPr>
+      </w:pPr>
+      <w:r>
+        <w:rPr>
+          <w:lang w:val="en-US"/>
+        </w:rPr>
+        <w:t>Basically there are two ways to add a new meal to your recipe. The first possibility is to start a recipe search in the field below.</w:t>
+      </w:r>
+      <w:r>
+        <w:rPr>
+          <w:lang w:val="en-US"/>
+        </w:rPr>
+        <w:t xml:space="preserve"> As shown below, you then will be able to add a recipe by marking it with a click and then hitting the add button.</w:t>
+      </w:r>
+      <w:r>
+        <w:rPr>
+          <w:lang w:val="en-US"/>
+        </w:rPr>
+        <w:t xml:space="preserve"> Alternatively you can directly add a meal without searching for it first.</w:t>
       </w:r>
     </w:p>
     <w:p>
@@ -3410,7 +3390,7 @@
         <w:rPr>
           <w:lang w:val="en-US"/>
         </w:rPr>
-        <w:t>Ausgangspunkt: Diätplanübersicht</w:t>
+        <w:t>Adding parameters to your recipe</w:t>
       </w:r>
     </w:p>
     <w:p>
@@ -3421,504 +3401,107 @@
       </w:pPr>
       <w:r>
         <w:rPr>
-          <w:noProof/>
-          <w:lang w:val="en-US" w:eastAsia="de-AT"/>
-        </w:rPr>
-        <w:pict>
-          <v:rect id="Rechteck 22" o:spid="_x0000_s1032" style="position:absolute;margin-left:.6pt;margin-top:59.4pt;width:319pt;height:82.9pt;z-index:251678720;visibility:visible;mso-wrap-style:square;mso-wrap-distance-left:9pt;mso-wrap-distance-top:0;mso-wrap-distance-right:9pt;mso-wrap-distance-bottom:0;mso-position-horizontal:absolute;mso-position-horizontal-relative:text;mso-position-vertical:absolute;mso-position-vertical-relative:text;v-text-anchor:middle" o:gfxdata="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" filled="f" strokecolor="red" strokeweight="2pt"/>
-        </w:pict>
-      </w:r>
-      <w:r>
-        <w:rPr>
-          <w:noProof/>
-          <w:lang w:eastAsia="de-AT"/>
-        </w:rPr>
-        <w:drawing>
-          <wp:inline distT="0" distB="0" distL="0" distR="0">
-            <wp:extent cx="5760475" cy="3409950"/>
-            <wp:effectExtent l="0" t="0" r="0" b="0"/>
-            <wp:docPr id="6" name="Grafik 6"/>
-            <wp:cNvGraphicFramePr>
-              <a:graphicFrameLocks xmlns:a="http://schemas.openxmlformats.org/drawingml/2006/main" noChangeAspect="1"/>
-            </wp:cNvGraphicFramePr>
-            <a:graphic xmlns:a="http://schemas.openxmlformats.org/drawingml/2006/main">
-              <a:graphicData uri="http://schemas.openxmlformats.org/drawingml/2006/picture">
-                <pic:pic xmlns:pic="http://schemas.openxmlformats.org/drawingml/2006/picture">
-                  <pic:nvPicPr>
-                    <pic:cNvPr id="0" name=""/>
-                    <pic:cNvPicPr/>
-                  </pic:nvPicPr>
-                  <pic:blipFill rotWithShape="1">
-                    <a:blip r:embed="rId16" cstate="print"/>
-                    <a:srcRect b="5291"/>
-                    <a:stretch/>
-                  </pic:blipFill>
-                  <pic:spPr bwMode="auto">
-                    <a:xfrm>
-                      <a:off x="0" y="0"/>
-                      <a:ext cx="5760720" cy="3410095"/>
-                    </a:xfrm>
-                    <a:prstGeom prst="rect">
-                      <a:avLst/>
-                    </a:prstGeom>
-                    <a:ln>
-                      <a:noFill/>
-                    </a:ln>
-                    <a:extLst>
-                      <a:ext uri="{53640926-AAD7-44D8-BBD7-CCE9431645EC}">
-                        <a14:shadowObscured xmlns:a14="http://schemas.microsoft.com/office/drawing/2010/main"/>
-                      </a:ext>
-                    </a:extLst>
-                  </pic:spPr>
-                </pic:pic>
-              </a:graphicData>
-            </a:graphic>
-          </wp:inline>
-        </w:drawing>
-      </w:r>
+          <w:lang w:val="en-US"/>
+        </w:rPr>
+        <w:t>You can add certain parameters</w:t>
+      </w:r>
+      <w:r>
+        <w:rPr>
+          <w:lang w:val="en-US"/>
+        </w:rPr>
+        <w:t xml:space="preserve"> (e.g. fat, calories</w:t>
+      </w:r>
+      <w:proofErr w:type="gramStart"/>
+      <w:r>
+        <w:rPr>
+          <w:lang w:val="en-US"/>
+        </w:rPr>
+        <w:t>,...</w:t>
+      </w:r>
+      <w:proofErr w:type="gramEnd"/>
+      <w:r>
+        <w:rPr>
+          <w:lang w:val="en-US"/>
+        </w:rPr>
+        <w:t>)</w:t>
+      </w:r>
+      <w:r>
+        <w:rPr>
+          <w:lang w:val="en-US"/>
+        </w:rPr>
+        <w:t xml:space="preserve"> to your recipe, in order to </w:t>
+      </w:r>
+      <w:r>
+        <w:rPr>
+          <w:lang w:val="en-US"/>
+        </w:rPr>
+        <w:t xml:space="preserve">be observed while creating </w:t>
+      </w:r>
+      <w:r>
+        <w:rPr>
+          <w:lang w:val="en-US"/>
+        </w:rPr>
+        <w:t>your</w:t>
+      </w:r>
+      <w:r>
+        <w:rPr>
+          <w:lang w:val="en-US"/>
+        </w:rPr>
+        <w:t xml:space="preserve"> new recipe. Whenever a meal is added or removed the observed parameter will be calculated newly and updated. In case that a parameter breaks a rule, a symbol will show up and mark the corresponding parameter.</w:t>
+      </w:r>
+      <w:r>
+        <w:rPr>
+          <w:lang w:val="en-US"/>
+        </w:rPr>
+        <w:t xml:space="preserve"> As shown below you have to click the green button to add a new parameter. </w:t>
+      </w:r>
+      <w:proofErr w:type="gramStart"/>
+      <w:r>
+        <w:rPr>
+          <w:lang w:val="en-US"/>
+        </w:rPr>
+        <w:t>To specify an amount to be observed.</w:t>
+      </w:r>
+      <w:proofErr w:type="gramEnd"/>
     </w:p>
     <w:p>
       <w:pPr>
         <w:rPr>
-          <w:noProof/>
-          <w:lang w:val="de-DE" w:eastAsia="de-AT"/>
-        </w:rPr>
-      </w:pPr>
-      <w:r>
-        <w:rPr>
-          <w:noProof/>
-          <w:lang w:val="de-DE" w:eastAsia="de-AT"/>
-        </w:rPr>
-        <w:t>In dieser Übersicht werden alle Diätplane angezeigt, die diese Diätbehandlung beinhaltet. Wenn sie einen Diätplan anzeigen möchten, machen Sie einen Doppelklick auf den entsprechenden Diätplan – somit gelangen Sie in die Diätplanansicht.</w:t>
-      </w:r>
+          <w:lang w:val="en-US"/>
+        </w:rPr>
+      </w:pPr>
     </w:p>
     <w:p>
       <w:pPr>
         <w:rPr>
-          <w:noProof/>
-          <w:lang w:val="de-DE" w:eastAsia="de-AT"/>
-        </w:rPr>
-      </w:pPr>
+          <w:lang w:val="en-US"/>
+        </w:rPr>
+      </w:pPr>
+      <w:r>
+        <w:rPr>
+          <w:lang w:val="en-US"/>
+        </w:rPr>
+        <w:br/>
+      </w:r>
     </w:p>
     <w:p>
       <w:pPr>
         <w:rPr>
-          <w:rFonts w:asciiTheme="majorHAnsi" w:eastAsiaTheme="majorEastAsia" w:hAnsiTheme="majorHAnsi" w:cstheme="majorBidi"/>
-          <w:b/>
-          <w:bCs/>
-          <w:color w:val="4F81BD" w:themeColor="accent1"/>
-          <w:lang w:val="de-DE"/>
-        </w:rPr>
-      </w:pPr>
-      <w:r>
-        <w:rPr>
-          <w:lang w:val="de-DE"/>
-        </w:rPr>
-        <w:br w:type="page"/>
-      </w:r>
+          <w:lang w:val="en-US"/>
+        </w:rPr>
+      </w:pPr>
     </w:p>
     <w:p>
       <w:pPr>
-        <w:pStyle w:val="berschrift3"/>
-        <w:rPr>
-          <w:lang w:val="en-US"/>
-        </w:rPr>
-      </w:pPr>
-      <w:bookmarkStart w:id="11" w:name="_Toc291591404"/>
-      <w:r>
-        <w:rPr>
-          <w:lang w:val="en-US"/>
-        </w:rPr>
-        <w:lastRenderedPageBreak/>
-        <w:t>Diätplan anlegen</w:t>
-      </w:r>
-      <w:bookmarkEnd w:id="11"/>
-    </w:p>
-    <w:p>
-      <w:pPr>
-        <w:rPr>
-          <w:lang w:val="en-US"/>
-        </w:rPr>
-      </w:pPr>
-      <w:r>
-        <w:rPr>
-          <w:lang w:val="en-US"/>
-        </w:rPr>
-        <w:t>Ausgangspunkt: Diätplanübersicht</w:t>
-      </w:r>
-    </w:p>
-    <w:p>
-      <w:pPr>
-        <w:rPr>
-          <w:lang w:val="en-US"/>
-        </w:rPr>
-      </w:pPr>
-      <w:r>
-        <w:rPr>
-          <w:noProof/>
-          <w:lang w:val="en-US" w:eastAsia="de-AT"/>
-        </w:rPr>
-        <w:pict>
-          <v:rect id="Rechteck 3" o:spid="_x0000_s1031" style="position:absolute;margin-left:-.35pt;margin-top:29.4pt;width:40.5pt;height:23.25pt;z-index:251684864;visibility:visible;mso-wrap-style:square;mso-wrap-distance-left:9pt;mso-wrap-distance-top:0;mso-wrap-distance-right:9pt;mso-wrap-distance-bottom:0;mso-position-horizontal:absolute;mso-position-horizontal-relative:text;mso-position-vertical:absolute;mso-position-vertical-relative:text;v-text-anchor:middle" o:gfxdata="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" filled="f" strokecolor="red" strokeweight="2pt"/>
-        </w:pict>
-      </w:r>
-      <w:r>
-        <w:rPr>
-          <w:noProof/>
-          <w:lang w:eastAsia="de-AT"/>
-        </w:rPr>
-        <w:drawing>
-          <wp:inline distT="0" distB="0" distL="0" distR="0">
-            <wp:extent cx="3962400" cy="3248025"/>
-            <wp:effectExtent l="0" t="0" r="0" b="9525"/>
-            <wp:docPr id="2" name="Grafik 2"/>
-            <wp:cNvGraphicFramePr>
-              <a:graphicFrameLocks xmlns:a="http://schemas.openxmlformats.org/drawingml/2006/main" noChangeAspect="1"/>
-            </wp:cNvGraphicFramePr>
-            <a:graphic xmlns:a="http://schemas.openxmlformats.org/drawingml/2006/main">
-              <a:graphicData uri="http://schemas.openxmlformats.org/drawingml/2006/picture">
-                <pic:pic xmlns:pic="http://schemas.openxmlformats.org/drawingml/2006/picture">
-                  <pic:nvPicPr>
-                    <pic:cNvPr id="0" name=""/>
-                    <pic:cNvPicPr/>
-                  </pic:nvPicPr>
-                  <pic:blipFill rotWithShape="1">
-                    <a:blip r:embed="rId17" cstate="print"/>
-                    <a:srcRect r="31214" b="9788"/>
-                    <a:stretch/>
-                  </pic:blipFill>
-                  <pic:spPr bwMode="auto">
-                    <a:xfrm>
-                      <a:off x="0" y="0"/>
-                      <a:ext cx="3962568" cy="3248163"/>
-                    </a:xfrm>
-                    <a:prstGeom prst="rect">
-                      <a:avLst/>
-                    </a:prstGeom>
-                    <a:ln>
-                      <a:noFill/>
-                    </a:ln>
-                    <a:extLst>
-                      <a:ext uri="{53640926-AAD7-44D8-BBD7-CCE9431645EC}">
-                        <a14:shadowObscured xmlns:a14="http://schemas.microsoft.com/office/drawing/2010/main"/>
-                      </a:ext>
-                    </a:extLst>
-                  </pic:spPr>
-                </pic:pic>
-              </a:graphicData>
-            </a:graphic>
-          </wp:inline>
-        </w:drawing>
-      </w:r>
-    </w:p>
-    <w:p>
-      <w:pPr>
-        <w:rPr>
-          <w:lang w:val="de-DE"/>
-        </w:rPr>
-      </w:pPr>
-      <w:r>
-        <w:rPr>
-          <w:lang w:val="de-DE"/>
-        </w:rPr>
-        <w:t>Klicken Sie auf „Diätplan anlegen“ – nun gelangen Sie in die Diätplan anlegen Ansicht.</w:t>
-      </w:r>
-    </w:p>
-    <w:p>
-      <w:r>
-        <w:rPr>
-          <w:lang w:val="de-DE"/>
-        </w:rPr>
-        <w:t xml:space="preserve">Als erstes können die Zielparameter des Diätplanes definiert werden. </w:t>
-      </w:r>
-      <w:r>
-        <w:t>GENAUERE BESCHREIBUNG folgt.</w:t>
-      </w:r>
-    </w:p>
-    <w:p>
-      <w:r>
-        <w:t>(Screenshot)</w:t>
-      </w:r>
-    </w:p>
-    <w:p>
-      <w:pPr>
-        <w:rPr>
-          <w:lang w:val="de-DE"/>
-        </w:rPr>
-      </w:pPr>
-      <w:r>
-        <w:rPr>
-          <w:lang w:val="de-DE"/>
-        </w:rPr>
-        <w:t>Um dann mit dem eigentlichen Diätplan anlegen zu beginnen muss zuerst ein Zeitraum definiert werden. Hierzu klicken Sie einfach auf den Button „Neuer Zeitraum.“ Jetzt können Sie über die zwei Datumswähler die Dauer des Zeitraumes festlegen. Ebenso können Sie noch optional Zielparameter für den Zeitraum hinzufügen.</w:t>
-      </w:r>
-      <w:r>
-        <w:rPr>
-          <w:lang w:val="de-DE"/>
+        <w:rPr>
+          <w:lang w:val="en-US"/>
+        </w:rPr>
+      </w:pPr>
+      <w:r>
+        <w:rPr>
+          <w:lang w:val="en-US"/>
         </w:rPr>
         <w:br/>
-      </w:r>
-    </w:p>
-    <w:p>
-      <w:pPr>
-        <w:rPr>
-          <w:lang w:val="de-DE"/>
-        </w:rPr>
-      </w:pPr>
-      <w:r>
-        <w:rPr>
-          <w:lang w:val="de-DE"/>
-        </w:rPr>
-        <w:t xml:space="preserve">Um nun eine Mahlzeit dem Zeitraum hinzuzufügen, klicken Sie auf den Button „Neue Mahlzeit.“ </w:t>
-      </w:r>
-    </w:p>
-    <w:p>
-      <w:pPr>
-        <w:rPr>
-          <w:lang w:val="en-US"/>
-        </w:rPr>
-      </w:pPr>
-      <w:r>
-        <w:rPr>
-          <w:noProof/>
-          <w:lang w:val="en-US" w:eastAsia="de-AT"/>
-        </w:rPr>
-        <w:lastRenderedPageBreak/>
-        <w:pict>
-          <v:rect id="Rechteck 1" o:spid="_x0000_s1030" style="position:absolute;margin-left:183.5pt;margin-top:130.2pt;width:54.2pt;height:8.4pt;z-index:251683840;visibility:visible;mso-wrap-style:square;mso-wrap-distance-left:9pt;mso-wrap-distance-top:0;mso-wrap-distance-right:9pt;mso-wrap-distance-bottom:0;mso-position-horizontal:absolute;mso-position-horizontal-relative:text;mso-position-vertical:absolute;mso-position-vertical-relative:text;v-text-anchor:middle" o:gfxdata="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" filled="f" strokecolor="#92d050" strokeweight="2pt"/>
-        </w:pict>
-      </w:r>
-      <w:r>
-        <w:rPr>
-          <w:noProof/>
-          <w:lang w:val="en-US" w:eastAsia="de-AT"/>
-        </w:rPr>
-        <w:pict>
-          <v:rect id="Rechteck 11" o:spid="_x0000_s1029" style="position:absolute;margin-left:172.15pt;margin-top:157pt;width:11.25pt;height:9pt;z-index:251682816;visibility:visible;mso-wrap-style:square;mso-wrap-distance-left:9pt;mso-wrap-distance-top:0;mso-wrap-distance-right:9pt;mso-wrap-distance-bottom:0;mso-position-horizontal:absolute;mso-position-horizontal-relative:text;mso-position-vertical:absolute;mso-position-vertical-relative:text;v-text-anchor:middle" o:gfxdata="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" filled="f" strokecolor="yellow" strokeweight="2pt"/>
-        </w:pict>
-      </w:r>
-      <w:r>
-        <w:rPr>
-          <w:noProof/>
-          <w:lang w:val="en-US" w:eastAsia="de-AT"/>
-        </w:rPr>
-        <w:pict>
-          <v:rect id="Rechteck 8" o:spid="_x0000_s1028" style="position:absolute;margin-left:172.15pt;margin-top:139pt;width:11.25pt;height:9pt;z-index:251680768;visibility:visible;mso-wrap-style:square;mso-wrap-distance-left:9pt;mso-wrap-distance-top:0;mso-wrap-distance-right:9pt;mso-wrap-distance-bottom:0;mso-position-horizontal:absolute;mso-position-horizontal-relative:text;mso-position-vertical:absolute;mso-position-vertical-relative:text;v-text-anchor:middle" o:gfxdata="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" filled="f" strokecolor="red" strokeweight="2pt"/>
-        </w:pict>
-      </w:r>
-      <w:r>
-        <w:rPr>
-          <w:noProof/>
-          <w:lang w:val="en-US" w:eastAsia="de-AT"/>
-        </w:rPr>
-        <w:pict>
-          <v:rect id="Rechteck 9" o:spid="_x0000_s1027" style="position:absolute;margin-left:172.15pt;margin-top:148pt;width:11.25pt;height:9pt;z-index:251681792;visibility:visible;mso-wrap-style:square;mso-wrap-distance-left:9pt;mso-wrap-distance-top:0;mso-wrap-distance-right:9pt;mso-wrap-distance-bottom:0;mso-position-horizontal:absolute;mso-position-horizontal-relative:text;mso-position-vertical:absolute;mso-position-vertical-relative:text;v-text-anchor:middle" o:gfxdata="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" filled="f" strokecolor="#0070c0" strokeweight="2pt"/>
-        </w:pict>
-      </w:r>
-      <w:r>
-        <w:rPr>
-          <w:noProof/>
-          <w:lang w:eastAsia="de-AT"/>
-        </w:rPr>
-        <w:drawing>
-          <wp:inline distT="0" distB="0" distL="0" distR="0">
-            <wp:extent cx="5753674" cy="3016332"/>
-            <wp:effectExtent l="0" t="0" r="0" b="0"/>
-            <wp:docPr id="7" name="Grafik 7"/>
-            <wp:cNvGraphicFramePr>
-              <a:graphicFrameLocks xmlns:a="http://schemas.openxmlformats.org/drawingml/2006/main" noChangeAspect="1"/>
-            </wp:cNvGraphicFramePr>
-            <a:graphic xmlns:a="http://schemas.openxmlformats.org/drawingml/2006/main">
-              <a:graphicData uri="http://schemas.openxmlformats.org/drawingml/2006/picture">
-                <pic:pic xmlns:pic="http://schemas.openxmlformats.org/drawingml/2006/picture">
-                  <pic:nvPicPr>
-                    <pic:cNvPr id="0" name=""/>
-                    <pic:cNvPicPr/>
-                  </pic:nvPicPr>
-                  <pic:blipFill rotWithShape="1">
-                    <a:blip r:embed="rId18" cstate="print"/>
-                    <a:srcRect b="16124"/>
-                    <a:stretch/>
-                  </pic:blipFill>
-                  <pic:spPr bwMode="auto">
-                    <a:xfrm>
-                      <a:off x="0" y="0"/>
-                      <a:ext cx="5760720" cy="3020026"/>
-                    </a:xfrm>
-                    <a:prstGeom prst="rect">
-                      <a:avLst/>
-                    </a:prstGeom>
-                    <a:ln>
-                      <a:noFill/>
-                    </a:ln>
-                    <a:extLst>
-                      <a:ext uri="{53640926-AAD7-44D8-BBD7-CCE9431645EC}">
-                        <a14:shadowObscured xmlns:a14="http://schemas.microsoft.com/office/drawing/2010/main"/>
-                      </a:ext>
-                    </a:extLst>
-                  </pic:spPr>
-                </pic:pic>
-              </a:graphicData>
-            </a:graphic>
-          </wp:inline>
-        </w:drawing>
-      </w:r>
-    </w:p>
-    <w:p>
-      <w:pPr>
-        <w:rPr>
-          <w:lang w:val="de-DE"/>
-        </w:rPr>
-      </w:pPr>
-      <w:r>
-        <w:rPr>
-          <w:lang w:val="de-DE"/>
-        </w:rPr>
-        <w:t>Jetzt kann der Mahlzeit eine Bezeichnung und ein eindeutigen Code gegeben werden. Auch hier können wieder optional Zielparameter definiert werden. Somit können jetzt Rezepte der Mahlzeit hinzugefügt werden. Tippen Sie einfach</w:t>
-      </w:r>
-      <w:r>
-        <w:rPr>
-          <w:lang w:val="de-DE"/>
-        </w:rPr>
-        <w:t xml:space="preserve"> in das Suchfeld(grün markiert)</w:t>
-      </w:r>
-      <w:r>
-        <w:rPr>
-          <w:lang w:val="de-DE"/>
-        </w:rPr>
-        <w:t xml:space="preserve"> das gewünschte Rezept ein und es werden Ihnen sofort die verfügbaren Auswählmöglichkeiten angezeigt. Um ein Rezept dem Diätplan hinzuzufügen klicken Sie auf das Rezept und wählen Sie den rot markierten Button. Wenn Sie nun ein Alternativrezept hinzufügen wollen suchen Sie zuerst wie vorher beschrieben das Rezept wählen es aus und klicken auf den blau markierten Button. Um ein Rezept wieder von der Mahlzeit zu löschen, wählen Sie das Rezept in der Mahlzeit aus und klicken auf den gelb markierten Button.</w:t>
-      </w:r>
-    </w:p>
-    <w:p>
-      <w:pPr>
-        <w:rPr>
-          <w:lang w:val="en-US"/>
-        </w:rPr>
-      </w:pPr>
-      <w:r>
-        <w:rPr>
-          <w:noProof/>
-          <w:lang w:eastAsia="de-AT"/>
-        </w:rPr>
-        <w:drawing>
-          <wp:inline distT="0" distB="0" distL="0" distR="0">
-            <wp:extent cx="3219450" cy="676275"/>
-            <wp:effectExtent l="0" t="0" r="0" b="9525"/>
-            <wp:docPr id="10" name="Grafik 10"/>
-            <wp:cNvGraphicFramePr>
-              <a:graphicFrameLocks xmlns:a="http://schemas.openxmlformats.org/drawingml/2006/main" noChangeAspect="1"/>
-            </wp:cNvGraphicFramePr>
-            <a:graphic xmlns:a="http://schemas.openxmlformats.org/drawingml/2006/main">
-              <a:graphicData uri="http://schemas.openxmlformats.org/drawingml/2006/picture">
-                <pic:pic xmlns:pic="http://schemas.openxmlformats.org/drawingml/2006/picture">
-                  <pic:nvPicPr>
-                    <pic:cNvPr id="0" name=""/>
-                    <pic:cNvPicPr/>
-                  </pic:nvPicPr>
-                  <pic:blipFill rotWithShape="1">
-                    <a:blip r:embed="rId19" cstate="print"/>
-                    <a:srcRect l="2884" t="49207" r="62481" b="39153"/>
-                    <a:stretch/>
-                  </pic:blipFill>
-                  <pic:spPr bwMode="auto">
-                    <a:xfrm>
-                      <a:off x="0" y="0"/>
-                      <a:ext cx="3219588" cy="676304"/>
-                    </a:xfrm>
-                    <a:prstGeom prst="rect">
-                      <a:avLst/>
-                    </a:prstGeom>
-                    <a:ln>
-                      <a:noFill/>
-                    </a:ln>
-                    <a:extLst>
-                      <a:ext uri="{53640926-AAD7-44D8-BBD7-CCE9431645EC}">
-                        <a14:shadowObscured xmlns:a14="http://schemas.microsoft.com/office/drawing/2010/main"/>
-                      </a:ext>
-                    </a:extLst>
-                  </pic:spPr>
-                </pic:pic>
-              </a:graphicData>
-            </a:graphic>
-          </wp:inline>
-        </w:drawing>
-      </w:r>
-    </w:p>
-    <w:p>
-      <w:pPr>
-        <w:rPr>
-          <w:lang w:val="de-DE"/>
-        </w:rPr>
-      </w:pPr>
-      <w:r>
-        <w:rPr>
-          <w:lang w:val="de-DE"/>
-        </w:rPr>
-        <w:t xml:space="preserve">Alternativrezepte werden eingerückt sowie mit einem Alternativpfeil angezeigt. </w:t>
-      </w:r>
-    </w:p>
-    <w:p>
-      <w:pPr>
-        <w:rPr>
-          <w:lang w:val="de-DE"/>
-        </w:rPr>
-      </w:pPr>
-      <w:r>
-        <w:rPr>
-          <w:lang w:val="de-DE"/>
-        </w:rPr>
-        <w:t>TIPP: Um mehrere Alternativen auf einmal hinzuzufügen, markieren Sie mehrere Rezepte und wählen links das Rezept aus, für das sie Alternativen haben möchten und klicken dann links auf Alternativen hinzufügen (blau markiert).</w:t>
-      </w:r>
-    </w:p>
-    <w:p>
-      <w:pPr>
-        <w:rPr>
-          <w:lang w:val="de-DE"/>
-        </w:rPr>
-      </w:pPr>
-      <w:r>
-        <w:rPr>
-          <w:lang w:val="de-DE"/>
-        </w:rPr>
-        <w:t xml:space="preserve">Die oben beschriebenen Vorgänge wiederholen Sie solange, bis die Mahlzeit, der Zeitraum und der Diätplan vollständig sind. Zum Schluss müssen Sie noch den „Validieren“ Button klicken, um anzuzeigen, welche Fehler oder Überschneidungen es noch gibt. </w:t>
-      </w:r>
-    </w:p>
-    <w:p>
-      <w:pPr>
-        <w:rPr>
-          <w:lang w:val="de-DE"/>
-        </w:rPr>
-      </w:pPr>
-      <w:r>
-        <w:rPr>
-          <w:lang w:val="de-DE"/>
-        </w:rPr>
-        <w:t xml:space="preserve">Falls es noch Fehler oder Überschneidungen gibt, müssen Sie diese noch beheben, das sonst der Diätplan nicht gespeichert werden kann. </w:t>
-      </w:r>
-    </w:p>
-    <w:p>
-      <w:pPr>
-        <w:rPr>
-          <w:lang w:val="de-DE"/>
-        </w:rPr>
-      </w:pPr>
-      <w:r>
-        <w:rPr>
-          <w:lang w:val="de-DE"/>
-        </w:rPr>
-        <w:t>Wenn keine Validierungsfehler aufgetreten sind klicken Sie auf den „Speichern“ Button</w:t>
-      </w:r>
-      <w:r>
-        <w:rPr>
-          <w:lang w:val="de-DE"/>
-        </w:rPr>
-        <w:t xml:space="preserve"> und der Diätplan i</w:t>
-      </w:r>
-      <w:r>
-        <w:rPr>
-          <w:lang w:val="de-DE"/>
-        </w:rPr>
-        <w:t xml:space="preserve">st in der Datenbank gespeichert. </w:t>
       </w:r>
     </w:p>
     <w:sectPr>
@@ -3934,7 +3517,7 @@
 </file>
 
 <file path=word/numbering.xml><?xml version="1.0" encoding="utf-8"?>
-<w:numbering xmlns:wpc="http://schemas.microsoft.com/office/word/2010/wordprocessingCanvas" xmlns:mc="http://schemas.openxmlformats.org/markup-compatibility/2006" xmlns:o="urn:schemas-microsoft-com:office:office" xmlns:r="http://schemas.openxmlformats.org/officeDocument/2006/relationships" xmlns:m="http://schemas.openxmlformats.org/officeDocument/2006/math" xmlns:v="urn:schemas-microsoft-com:vml" xmlns:wp14="http://schemas.microsoft.com/office/word/2010/wordprocessingDrawing" xmlns:wp="http://schemas.openxmlformats.org/drawingml/2006/wordprocessingDrawing" xmlns:w10="urn:schemas-microsoft-com:office:word" xmlns:w="http://schemas.openxmlformats.org/wordprocessingml/2006/main" xmlns:w14="http://schemas.microsoft.com/office/word/2010/wordml" xmlns:wpg="http://schemas.microsoft.com/office/word/2010/wordprocessingGroup" xmlns:wpi="http://schemas.microsoft.com/office/word/2010/wordprocessingInk" xmlns:wne="http://schemas.microsoft.com/office/word/2006/wordml" xmlns:wps="http://schemas.microsoft.com/office/word/2010/wordprocessingShape" mc:Ignorable="w14 wp14">
+<w:numbering xmlns:ve="http://schemas.openxmlformats.org/markup-compatibility/2006" xmlns:o="urn:schemas-microsoft-com:office:office" xmlns:r="http://schemas.openxmlformats.org/officeDocument/2006/relationships" xmlns:m="http://schemas.openxmlformats.org/officeDocument/2006/math" xmlns:v="urn:schemas-microsoft-com:vml" xmlns:wp="http://schemas.openxmlformats.org/drawingml/2006/wordprocessingDrawing" xmlns:w10="urn:schemas-microsoft-com:office:word" xmlns:w="http://schemas.openxmlformats.org/wordprocessingml/2006/main" xmlns:wne="http://schemas.microsoft.com/office/word/2006/wordml">
   <w:abstractNum w:abstractNumId="0">
     <w:nsid w:val="046540E5"/>
     <w:multiLevelType w:val="hybridMultilevel"/>
@@ -4361,6 +3944,92 @@
     </w:lvl>
   </w:abstractNum>
   <w:abstractNum w:abstractNumId="4">
+    <w:nsid w:val="374E7A67"/>
+    <w:multiLevelType w:val="hybridMultilevel"/>
+    <w:tmpl w:val="0A26AB12"/>
+    <w:lvl w:ilvl="0" w:tplc="0407000F">
+      <w:start w:val="1"/>
+      <w:numFmt w:val="decimal"/>
+      <w:lvlText w:val="%1."/>
+      <w:lvlJc w:val="left"/>
+      <w:pPr>
+        <w:ind w:left="3583" w:hanging="360"/>
+      </w:pPr>
+    </w:lvl>
+    <w:lvl w:ilvl="1" w:tplc="04070019" w:tentative="1">
+      <w:start w:val="1"/>
+      <w:numFmt w:val="lowerLetter"/>
+      <w:lvlText w:val="%2."/>
+      <w:lvlJc w:val="left"/>
+      <w:pPr>
+        <w:ind w:left="4303" w:hanging="360"/>
+      </w:pPr>
+    </w:lvl>
+    <w:lvl w:ilvl="2" w:tplc="0407001B" w:tentative="1">
+      <w:start w:val="1"/>
+      <w:numFmt w:val="lowerRoman"/>
+      <w:lvlText w:val="%3."/>
+      <w:lvlJc w:val="right"/>
+      <w:pPr>
+        <w:ind w:left="5023" w:hanging="180"/>
+      </w:pPr>
+    </w:lvl>
+    <w:lvl w:ilvl="3" w:tplc="0407000F" w:tentative="1">
+      <w:start w:val="1"/>
+      <w:numFmt w:val="decimal"/>
+      <w:lvlText w:val="%4."/>
+      <w:lvlJc w:val="left"/>
+      <w:pPr>
+        <w:ind w:left="5743" w:hanging="360"/>
+      </w:pPr>
+    </w:lvl>
+    <w:lvl w:ilvl="4" w:tplc="04070019" w:tentative="1">
+      <w:start w:val="1"/>
+      <w:numFmt w:val="lowerLetter"/>
+      <w:lvlText w:val="%5."/>
+      <w:lvlJc w:val="left"/>
+      <w:pPr>
+        <w:ind w:left="6463" w:hanging="360"/>
+      </w:pPr>
+    </w:lvl>
+    <w:lvl w:ilvl="5" w:tplc="0407001B" w:tentative="1">
+      <w:start w:val="1"/>
+      <w:numFmt w:val="lowerRoman"/>
+      <w:lvlText w:val="%6."/>
+      <w:lvlJc w:val="right"/>
+      <w:pPr>
+        <w:ind w:left="7183" w:hanging="180"/>
+      </w:pPr>
+    </w:lvl>
+    <w:lvl w:ilvl="6" w:tplc="0407000F" w:tentative="1">
+      <w:start w:val="1"/>
+      <w:numFmt w:val="decimal"/>
+      <w:lvlText w:val="%7."/>
+      <w:lvlJc w:val="left"/>
+      <w:pPr>
+        <w:ind w:left="7903" w:hanging="360"/>
+      </w:pPr>
+    </w:lvl>
+    <w:lvl w:ilvl="7" w:tplc="04070019" w:tentative="1">
+      <w:start w:val="1"/>
+      <w:numFmt w:val="lowerLetter"/>
+      <w:lvlText w:val="%8."/>
+      <w:lvlJc w:val="left"/>
+      <w:pPr>
+        <w:ind w:left="8623" w:hanging="360"/>
+      </w:pPr>
+    </w:lvl>
+    <w:lvl w:ilvl="8" w:tplc="0407001B" w:tentative="1">
+      <w:start w:val="1"/>
+      <w:numFmt w:val="lowerRoman"/>
+      <w:lvlText w:val="%9."/>
+      <w:lvlJc w:val="right"/>
+      <w:pPr>
+        <w:ind w:left="9343" w:hanging="180"/>
+      </w:pPr>
+    </w:lvl>
+  </w:abstractNum>
+  <w:abstractNum w:abstractNumId="5">
     <w:nsid w:val="3C1C4F85"/>
     <w:multiLevelType w:val="hybridMultilevel"/>
     <w:tmpl w:val="B566AC92"/>
@@ -4473,7 +4142,93 @@
       </w:rPr>
     </w:lvl>
   </w:abstractNum>
-  <w:abstractNum w:abstractNumId="5">
+  <w:abstractNum w:abstractNumId="6">
+    <w:nsid w:val="512C48F3"/>
+    <w:multiLevelType w:val="hybridMultilevel"/>
+    <w:tmpl w:val="9F562884"/>
+    <w:lvl w:ilvl="0" w:tplc="0407000F">
+      <w:start w:val="1"/>
+      <w:numFmt w:val="decimal"/>
+      <w:lvlText w:val="%1."/>
+      <w:lvlJc w:val="left"/>
+      <w:pPr>
+        <w:ind w:left="720" w:hanging="360"/>
+      </w:pPr>
+    </w:lvl>
+    <w:lvl w:ilvl="1" w:tplc="04070019" w:tentative="1">
+      <w:start w:val="1"/>
+      <w:numFmt w:val="lowerLetter"/>
+      <w:lvlText w:val="%2."/>
+      <w:lvlJc w:val="left"/>
+      <w:pPr>
+        <w:ind w:left="1440" w:hanging="360"/>
+      </w:pPr>
+    </w:lvl>
+    <w:lvl w:ilvl="2" w:tplc="0407001B" w:tentative="1">
+      <w:start w:val="1"/>
+      <w:numFmt w:val="lowerRoman"/>
+      <w:lvlText w:val="%3."/>
+      <w:lvlJc w:val="right"/>
+      <w:pPr>
+        <w:ind w:left="2160" w:hanging="180"/>
+      </w:pPr>
+    </w:lvl>
+    <w:lvl w:ilvl="3" w:tplc="0407000F" w:tentative="1">
+      <w:start w:val="1"/>
+      <w:numFmt w:val="decimal"/>
+      <w:lvlText w:val="%4."/>
+      <w:lvlJc w:val="left"/>
+      <w:pPr>
+        <w:ind w:left="2880" w:hanging="360"/>
+      </w:pPr>
+    </w:lvl>
+    <w:lvl w:ilvl="4" w:tplc="04070019" w:tentative="1">
+      <w:start w:val="1"/>
+      <w:numFmt w:val="lowerLetter"/>
+      <w:lvlText w:val="%5."/>
+      <w:lvlJc w:val="left"/>
+      <w:pPr>
+        <w:ind w:left="3600" w:hanging="360"/>
+      </w:pPr>
+    </w:lvl>
+    <w:lvl w:ilvl="5" w:tplc="0407001B" w:tentative="1">
+      <w:start w:val="1"/>
+      <w:numFmt w:val="lowerRoman"/>
+      <w:lvlText w:val="%6."/>
+      <w:lvlJc w:val="right"/>
+      <w:pPr>
+        <w:ind w:left="4320" w:hanging="180"/>
+      </w:pPr>
+    </w:lvl>
+    <w:lvl w:ilvl="6" w:tplc="0407000F" w:tentative="1">
+      <w:start w:val="1"/>
+      <w:numFmt w:val="decimal"/>
+      <w:lvlText w:val="%7."/>
+      <w:lvlJc w:val="left"/>
+      <w:pPr>
+        <w:ind w:left="5040" w:hanging="360"/>
+      </w:pPr>
+    </w:lvl>
+    <w:lvl w:ilvl="7" w:tplc="04070019" w:tentative="1">
+      <w:start w:val="1"/>
+      <w:numFmt w:val="lowerLetter"/>
+      <w:lvlText w:val="%8."/>
+      <w:lvlJc w:val="left"/>
+      <w:pPr>
+        <w:ind w:left="5760" w:hanging="360"/>
+      </w:pPr>
+    </w:lvl>
+    <w:lvl w:ilvl="8" w:tplc="0407001B" w:tentative="1">
+      <w:start w:val="1"/>
+      <w:numFmt w:val="lowerRoman"/>
+      <w:lvlText w:val="%9."/>
+      <w:lvlJc w:val="right"/>
+      <w:pPr>
+        <w:ind w:left="6480" w:hanging="180"/>
+      </w:pPr>
+    </w:lvl>
+  </w:abstractNum>
+  <w:abstractNum w:abstractNumId="7">
     <w:nsid w:val="5536512A"/>
     <w:multiLevelType w:val="hybridMultilevel"/>
     <w:tmpl w:val="18D63F12"/>
@@ -4586,7 +4341,7 @@
       </w:rPr>
     </w:lvl>
   </w:abstractNum>
-  <w:abstractNum w:abstractNumId="6">
+  <w:abstractNum w:abstractNumId="8">
     <w:nsid w:val="5AA52848"/>
     <w:multiLevelType w:val="multilevel"/>
     <w:tmpl w:val="0C070025"/>
@@ -4681,7 +4436,7 @@
       </w:pPr>
     </w:lvl>
   </w:abstractNum>
-  <w:abstractNum w:abstractNumId="7">
+  <w:abstractNum w:abstractNumId="9">
     <w:nsid w:val="757272F0"/>
     <w:multiLevelType w:val="hybridMultilevel"/>
     <w:tmpl w:val="66A092CC"/>
@@ -4794,7 +4549,7 @@
       </w:rPr>
     </w:lvl>
   </w:abstractNum>
-  <w:abstractNum w:abstractNumId="8">
+  <w:abstractNum w:abstractNumId="10">
     <w:nsid w:val="7B4554B6"/>
     <w:multiLevelType w:val="hybridMultilevel"/>
     <w:tmpl w:val="3A1A85FA"/>
@@ -4908,7 +4663,7 @@
     </w:lvl>
   </w:abstractNum>
   <w:num w:numId="1">
-    <w:abstractNumId w:val="6"/>
+    <w:abstractNumId w:val="8"/>
   </w:num>
   <w:num w:numId="2">
     <w:abstractNumId w:val="1"/>
@@ -4917,10 +4672,10 @@
     <w:abstractNumId w:val="3"/>
   </w:num>
   <w:num w:numId="4">
-    <w:abstractNumId w:val="4"/>
+    <w:abstractNumId w:val="5"/>
   </w:num>
   <w:num w:numId="5">
-    <w:abstractNumId w:val="7"/>
+    <w:abstractNumId w:val="9"/>
   </w:num>
   <w:num w:numId="6">
     <w:abstractNumId w:val="2"/>
@@ -4929,16 +4684,22 @@
     <w:abstractNumId w:val="0"/>
   </w:num>
   <w:num w:numId="8">
-    <w:abstractNumId w:val="5"/>
+    <w:abstractNumId w:val="7"/>
   </w:num>
   <w:num w:numId="9">
-    <w:abstractNumId w:val="8"/>
+    <w:abstractNumId w:val="10"/>
+  </w:num>
+  <w:num w:numId="10">
+    <w:abstractNumId w:val="6"/>
+  </w:num>
+  <w:num w:numId="11">
+    <w:abstractNumId w:val="4"/>
   </w:num>
 </w:numbering>
 </file>
 
 <file path=word/styles.xml><?xml version="1.0" encoding="utf-8"?>
-<w:styles xmlns:mc="http://schemas.openxmlformats.org/markup-compatibility/2006" xmlns:r="http://schemas.openxmlformats.org/officeDocument/2006/relationships" xmlns:w="http://schemas.openxmlformats.org/wordprocessingml/2006/main" xmlns:w14="http://schemas.microsoft.com/office/word/2010/wordml" mc:Ignorable="w14">
+<w:styles xmlns:r="http://schemas.openxmlformats.org/officeDocument/2006/relationships" xmlns:w="http://schemas.openxmlformats.org/wordprocessingml/2006/main">
   <w:docDefaults>
     <w:rPrDefault>
       <w:rPr>
@@ -5348,7 +5109,6 @@
   <w:style w:type="character" w:default="1" w:styleId="Absatz-Standardschriftart">
     <w:name w:val="Default Paragraph Font"/>
     <w:uiPriority w:val="1"/>
-    <w:semiHidden/>
     <w:unhideWhenUsed/>
   </w:style>
   <w:style w:type="table" w:default="1" w:styleId="NormaleTabelle">
@@ -5356,6 +5116,7 @@
     <w:uiPriority w:val="99"/>
     <w:semiHidden/>
     <w:unhideWhenUsed/>
+    <w:qFormat/>
     <w:tblPr>
       <w:tblInd w:w="0" w:type="dxa"/>
       <w:tblCellMar>
@@ -6406,7 +6167,7 @@
 </file>
 
 <file path=word/glossary/document.xml><?xml version="1.0" encoding="utf-8"?>
-<w:glossaryDocument xmlns:wpc="http://schemas.microsoft.com/office/word/2010/wordprocessingCanvas" xmlns:mc="http://schemas.openxmlformats.org/markup-compatibility/2006" xmlns:o="urn:schemas-microsoft-com:office:office" xmlns:r="http://schemas.openxmlformats.org/officeDocument/2006/relationships" xmlns:m="http://schemas.openxmlformats.org/officeDocument/2006/math" xmlns:v="urn:schemas-microsoft-com:vml" xmlns:wp14="http://schemas.microsoft.com/office/word/2010/wordprocessingDrawing" xmlns:wp="http://schemas.openxmlformats.org/drawingml/2006/wordprocessingDrawing" xmlns:w10="urn:schemas-microsoft-com:office:word" xmlns:w="http://schemas.openxmlformats.org/wordprocessingml/2006/main" xmlns:w14="http://schemas.microsoft.com/office/word/2010/wordml" xmlns:wpg="http://schemas.microsoft.com/office/word/2010/wordprocessingGroup" xmlns:wpi="http://schemas.microsoft.com/office/word/2010/wordprocessingInk" xmlns:wne="http://schemas.microsoft.com/office/word/2006/wordml" xmlns:wps="http://schemas.microsoft.com/office/word/2010/wordprocessingShape" mc:Ignorable="w14 wp14">
+<w:glossaryDocument xmlns:ve="http://schemas.openxmlformats.org/markup-compatibility/2006" xmlns:o="urn:schemas-microsoft-com:office:office" xmlns:r="http://schemas.openxmlformats.org/officeDocument/2006/relationships" xmlns:m="http://schemas.openxmlformats.org/officeDocument/2006/math" xmlns:v="urn:schemas-microsoft-com:vml" xmlns:wp="http://schemas.openxmlformats.org/drawingml/2006/wordprocessingDrawing" xmlns:w10="urn:schemas-microsoft-com:office:word" xmlns:w="http://schemas.openxmlformats.org/wordprocessingml/2006/main" xmlns:wne="http://schemas.microsoft.com/office/word/2006/wordml">
   <w:docParts>
     <w:docPart>
       <w:docPartPr>
@@ -6531,42 +6292,12 @@
         </w:p>
       </w:docPartBody>
     </w:docPart>
-    <w:docPart>
-      <w:docPartPr>
-        <w:name w:val="8667639F98124188B1661FFECAA6A42C"/>
-        <w:category>
-          <w:name w:val="Allgemein"/>
-          <w:gallery w:val="placeholder"/>
-        </w:category>
-        <w:types>
-          <w:type w:val="bbPlcHdr"/>
-        </w:types>
-        <w:behaviors>
-          <w:behavior w:val="content"/>
-        </w:behaviors>
-        <w:guid w:val="{7A4DA79C-C4E2-47D6-878A-7702D0379A22}"/>
-      </w:docPartPr>
-      <w:docPartBody>
-        <w:p>
-          <w:pPr>
-            <w:pStyle w:val="8667639F98124188B1661FFECAA6A42C"/>
-          </w:pPr>
-          <w:r>
-            <w:rPr>
-              <w:color w:val="4F81BD" w:themeColor="accent1"/>
-              <w:lang w:val="de-DE"/>
-            </w:rPr>
-            <w:t>[Wählen Sie das Datum aus]</w:t>
-          </w:r>
-        </w:p>
-      </w:docPartBody>
-    </w:docPart>
   </w:docParts>
 </w:glossaryDocument>
 </file>
 
 <file path=word/glossary/fontTable.xml><?xml version="1.0" encoding="utf-8"?>
-<w:fonts xmlns:mc="http://schemas.openxmlformats.org/markup-compatibility/2006" xmlns:r="http://schemas.openxmlformats.org/officeDocument/2006/relationships" xmlns:w="http://schemas.openxmlformats.org/wordprocessingml/2006/main" xmlns:w14="http://schemas.microsoft.com/office/word/2010/wordml" mc:Ignorable="w14">
+<w:fonts xmlns:r="http://schemas.openxmlformats.org/officeDocument/2006/relationships" xmlns:w="http://schemas.openxmlformats.org/wordprocessingml/2006/main">
   <w:font w:name="Symbol">
     <w:panose1 w:val="05050102010706020507"/>
     <w:charset w:val="02"/>
@@ -6628,14 +6359,13 @@
 </file>
 
 <file path=word/glossary/settings.xml><?xml version="1.0" encoding="utf-8"?>
-<w:settings xmlns:mc="http://schemas.openxmlformats.org/markup-compatibility/2006" xmlns:o="urn:schemas-microsoft-com:office:office" xmlns:r="http://schemas.openxmlformats.org/officeDocument/2006/relationships" xmlns:m="http://schemas.openxmlformats.org/officeDocument/2006/math" xmlns:v="urn:schemas-microsoft-com:vml" xmlns:w10="urn:schemas-microsoft-com:office:word" xmlns:w="http://schemas.openxmlformats.org/wordprocessingml/2006/main" xmlns:w14="http://schemas.microsoft.com/office/word/2010/wordml" xmlns:sl="http://schemas.openxmlformats.org/schemaLibrary/2006/main" mc:Ignorable="w14">
+<w:settings xmlns:o="urn:schemas-microsoft-com:office:office" xmlns:r="http://schemas.openxmlformats.org/officeDocument/2006/relationships" xmlns:m="http://schemas.openxmlformats.org/officeDocument/2006/math" xmlns:v="urn:schemas-microsoft-com:vml" xmlns:w10="urn:schemas-microsoft-com:office:word" xmlns:w="http://schemas.openxmlformats.org/wordprocessingml/2006/main" xmlns:sl="http://schemas.openxmlformats.org/schemaLibrary/2006/main">
   <w:view w:val="normal"/>
   <w:defaultTabStop w:val="708"/>
   <w:hyphenationZone w:val="425"/>
   <w:characterSpacingControl w:val="doNotCompress"/>
   <w:compat>
     <w:useFELayout/>
-    <w:compatSetting w:name="compatibilityMode" w:uri="http://schemas.microsoft.com/office/word" w:val="12"/>
   </w:compat>
   <w:rsids>
     <w:rsidRoot w:val="00085885"/>
@@ -6651,12 +6381,13 @@
     <w:rsid w:val="00A71EE4"/>
     <w:rsid w:val="00A93C04"/>
     <w:rsid w:val="00CD2C4A"/>
+    <w:rsid w:val="00D54692"/>
   </w:rsids>
   <m:mathPr>
     <m:mathFont m:val="Cambria Math"/>
     <m:brkBin m:val="before"/>
     <m:brkBinSub m:val="--"/>
-    <m:smallFrac m:val="0"/>
+    <m:smallFrac m:val="off"/>
     <m:dispDef/>
     <m:lMargin m:val="0"/>
     <m:rMargin m:val="0"/>
@@ -6665,7 +6396,7 @@
     <m:intLim m:val="subSup"/>
     <m:naryLim m:val="undOvr"/>
   </m:mathPr>
-  <w:themeFontLang w:val="de-AT"/>
+  <w:themeFontLang w:val="de-DE"/>
   <w:clrSchemeMapping w:bg1="light1" w:t1="dark1" w:bg2="light2" w:t2="dark2" w:accent1="accent1" w:accent2="accent2" w:accent3="accent3" w:accent4="accent4" w:accent5="accent5" w:accent6="accent6" w:hyperlink="hyperlink" w:followedHyperlink="followedHyperlink"/>
   <w:decimalSymbol w:val=","/>
   <w:listSeparator w:val=";"/>
@@ -6673,7 +6404,7 @@
 </file>
 
 <file path=word/glossary/styles.xml><?xml version="1.0" encoding="utf-8"?>
-<w:styles xmlns:mc="http://schemas.openxmlformats.org/markup-compatibility/2006" xmlns:r="http://schemas.openxmlformats.org/officeDocument/2006/relationships" xmlns:w="http://schemas.openxmlformats.org/wordprocessingml/2006/main" xmlns:w14="http://schemas.microsoft.com/office/word/2010/wordml" mc:Ignorable="w14">
+<w:styles xmlns:r="http://schemas.openxmlformats.org/officeDocument/2006/relationships" xmlns:w="http://schemas.openxmlformats.org/wordprocessingml/2006/main">
   <w:docDefaults>
     <w:rPrDefault>
       <w:rPr>
@@ -6844,6 +6575,7 @@
     <w:uiPriority w:val="99"/>
     <w:semiHidden/>
     <w:unhideWhenUsed/>
+    <w:qFormat/>
     <w:tblPr>
       <w:tblInd w:w="0" w:type="dxa"/>
       <w:tblCellMar>
@@ -6891,198 +6623,8 @@
 </w:styles>
 </file>
 
-<file path=word/glossary/stylesWithEffects.xml><?xml version="1.0" encoding="utf-8"?>
-<w:styles xmlns:wpc="http://schemas.microsoft.com/office/word/2010/wordprocessingCanvas" xmlns:mc="http://schemas.openxmlformats.org/markup-compatibility/2006" xmlns:o="urn:schemas-microsoft-com:office:office" xmlns:r="http://schemas.openxmlformats.org/officeDocument/2006/relationships" xmlns:m="http://schemas.openxmlformats.org/officeDocument/2006/math" xmlns:v="urn:schemas-microsoft-com:vml" xmlns:wp14="http://schemas.microsoft.com/office/word/2010/wordprocessingDrawing" xmlns:wp="http://schemas.openxmlformats.org/drawingml/2006/wordprocessingDrawing" xmlns:w10="urn:schemas-microsoft-com:office:word" xmlns:w="http://schemas.openxmlformats.org/wordprocessingml/2006/main" xmlns:w14="http://schemas.microsoft.com/office/word/2010/wordml" xmlns:wpg="http://schemas.microsoft.com/office/word/2010/wordprocessingGroup" xmlns:wpi="http://schemas.microsoft.com/office/word/2010/wordprocessingInk" xmlns:wne="http://schemas.microsoft.com/office/word/2006/wordml" xmlns:wps="http://schemas.microsoft.com/office/word/2010/wordprocessingShape" mc:Ignorable="w14 wp14">
-  <w:docDefaults>
-    <w:rPrDefault>
-      <w:rPr>
-        <w:rFonts w:asciiTheme="minorHAnsi" w:eastAsiaTheme="minorEastAsia" w:hAnsiTheme="minorHAnsi" w:cstheme="minorBidi"/>
-        <w:sz w:val="22"/>
-        <w:szCs w:val="22"/>
-        <w:lang w:val="de-AT" w:eastAsia="de-AT" w:bidi="ar-SA"/>
-      </w:rPr>
-    </w:rPrDefault>
-    <w:pPrDefault>
-      <w:pPr>
-        <w:spacing w:after="200" w:line="276" w:lineRule="auto"/>
-      </w:pPr>
-    </w:pPrDefault>
-  </w:docDefaults>
-  <w:latentStyles w:defLockedState="0" w:defUIPriority="99" w:defSemiHidden="1" w:defUnhideWhenUsed="1" w:defQFormat="0" w:count="267">
-    <w:lsdException w:name="Normal" w:semiHidden="0" w:uiPriority="0" w:unhideWhenUsed="0" w:qFormat="1"/>
-    <w:lsdException w:name="heading 1" w:semiHidden="0" w:uiPriority="9" w:unhideWhenUsed="0" w:qFormat="1"/>
-    <w:lsdException w:name="heading 2" w:uiPriority="9" w:qFormat="1"/>
-    <w:lsdException w:name="heading 3" w:uiPriority="9" w:qFormat="1"/>
-    <w:lsdException w:name="heading 4" w:uiPriority="9" w:qFormat="1"/>
-    <w:lsdException w:name="heading 5" w:uiPriority="9" w:qFormat="1"/>
-    <w:lsdException w:name="heading 6" w:uiPriority="9" w:qFormat="1"/>
-    <w:lsdException w:name="heading 7" w:uiPriority="9" w:qFormat="1"/>
-    <w:lsdException w:name="heading 8" w:uiPriority="9" w:qFormat="1"/>
-    <w:lsdException w:name="heading 9" w:uiPriority="9" w:qFormat="1"/>
-    <w:lsdException w:name="toc 1" w:uiPriority="39"/>
-    <w:lsdException w:name="toc 2" w:uiPriority="39"/>
-    <w:lsdException w:name="toc 3" w:uiPriority="39"/>
-    <w:lsdException w:name="toc 4" w:uiPriority="39"/>
-    <w:lsdException w:name="toc 5" w:uiPriority="39"/>
-    <w:lsdException w:name="toc 6" w:uiPriority="39"/>
-    <w:lsdException w:name="toc 7" w:uiPriority="39"/>
-    <w:lsdException w:name="toc 8" w:uiPriority="39"/>
-    <w:lsdException w:name="toc 9" w:uiPriority="39"/>
-    <w:lsdException w:name="caption" w:uiPriority="35" w:qFormat="1"/>
-    <w:lsdException w:name="Title" w:semiHidden="0" w:uiPriority="10" w:unhideWhenUsed="0" w:qFormat="1"/>
-    <w:lsdException w:name="Default Paragraph Font" w:uiPriority="1"/>
-    <w:lsdException w:name="Subtitle" w:semiHidden="0" w:uiPriority="11" w:unhideWhenUsed="0" w:qFormat="1"/>
-    <w:lsdException w:name="Strong" w:semiHidden="0" w:uiPriority="22" w:unhideWhenUsed="0" w:qFormat="1"/>
-    <w:lsdException w:name="Emphasis" w:semiHidden="0" w:uiPriority="20" w:unhideWhenUsed="0" w:qFormat="1"/>
-    <w:lsdException w:name="Table Grid" w:semiHidden="0" w:uiPriority="59" w:unhideWhenUsed="0"/>
-    <w:lsdException w:name="Placeholder Text" w:unhideWhenUsed="0"/>
-    <w:lsdException w:name="No Spacing" w:semiHidden="0" w:uiPriority="1" w:unhideWhenUsed="0" w:qFormat="1"/>
-    <w:lsdException w:name="Light Shading" w:semiHidden="0" w:uiPriority="60" w:unhideWhenUsed="0"/>
-    <w:lsdException w:name="Light List" w:semiHidden="0" w:uiPriority="61" w:unhideWhenUsed="0"/>
-    <w:lsdException w:name="Light Grid" w:semiHidden="0" w:uiPriority="62" w:unhideWhenUsed="0"/>
-    <w:lsdException w:name="Medium Shading 1" w:semiHidden="0" w:uiPriority="63" w:unhideWhenUsed="0"/>
-    <w:lsdException w:name="Medium Shading 2" w:semiHidden="0" w:uiPriority="64" w:unhideWhenUsed="0"/>
-    <w:lsdException w:name="Medium List 1" w:semiHidden="0" w:uiPriority="65" w:unhideWhenUsed="0"/>
-    <w:lsdException w:name="Medium List 2" w:semiHidden="0" w:uiPriority="66" w:unhideWhenUsed="0"/>
-    <w:lsdException w:name="Medium Grid 1" w:semiHidden="0" w:uiPriority="67" w:unhideWhenUsed="0"/>
-    <w:lsdException w:name="Medium Grid 2" w:semiHidden="0" w:uiPriority="68" w:unhideWhenUsed="0"/>
-    <w:lsdException w:name="Medium Grid 3" w:semiHidden="0" w:uiPriority="69" w:unhideWhenUsed="0"/>
-    <w:lsdException w:name="Dark List" w:semiHidden="0" w:uiPriority="70" w:unhideWhenUsed="0"/>
-    <w:lsdException w:name="Colorful Shading" w:semiHidden="0" w:uiPriority="71" w:unhideWhenUsed="0"/>
-    <w:lsdException w:name="Colorful List" w:semiHidden="0" w:uiPriority="72" w:unhideWhenUsed="0"/>
-    <w:lsdException w:name="Colorful Grid" w:semiHidden="0" w:uiPriority="73" w:unhideWhenUsed="0"/>
-    <w:lsdException w:name="Light Shading Accent 1" w:semiHidden="0" w:uiPriority="60" w:unhideWhenUsed="0"/>
-    <w:lsdException w:name="Light List Accent 1" w:semiHidden="0" w:uiPriority="61" w:unhideWhenUsed="0"/>
-    <w:lsdException w:name="Light Grid Accent 1" w:semiHidden="0" w:uiPriority="62" w:unhideWhenUsed="0"/>
-    <w:lsdException w:name="Medium Shading 1 Accent 1" w:semiHidden="0" w:uiPriority="63" w:unhideWhenUsed="0"/>
-    <w:lsdException w:name="Medium Shading 2 Accent 1" w:semiHidden="0" w:uiPriority="64" w:unhideWhenUsed="0"/>
-    <w:lsdException w:name="Medium List 1 Accent 1" w:semiHidden="0" w:uiPriority="65" w:unhideWhenUsed="0"/>
-    <w:lsdException w:name="Revision" w:unhideWhenUsed="0"/>
-    <w:lsdException w:name="List Paragraph" w:semiHidden="0" w:uiPriority="34" w:unhideWhenUsed="0" w:qFormat="1"/>
-    <w:lsdException w:name="Quote" w:semiHidden="0" w:uiPriority="29" w:unhideWhenUsed="0" w:qFormat="1"/>
-    <w:lsdException w:name="Intense Quote" w:semiHidden="0" w:uiPriority="30" w:unhideWhenUsed="0" w:qFormat="1"/>
-    <w:lsdException w:name="Medium List 2 Accent 1" w:semiHidden="0" w:uiPriority="66" w:unhideWhenUsed="0"/>
-    <w:lsdException w:name="Medium Grid 1 Accent 1" w:semiHidden="0" w:uiPriority="67" w:unhideWhenUsed="0"/>
-    <w:lsdException w:name="Medium Grid 2 Accent 1" w:semiHidden="0" w:uiPriority="68" w:unhideWhenUsed="0"/>
-    <w:lsdException w:name="Medium Grid 3 Accent 1" w:semiHidden="0" w:uiPriority="69" w:unhideWhenUsed="0"/>
-    <w:lsdException w:name="Dark List Accent 1" w:semiHidden="0" w:uiPriority="70" w:unhideWhenUsed="0"/>
-    <w:lsdException w:name="Colorful Shading Accent 1" w:semiHidden="0" w:uiPriority="71" w:unhideWhenUsed="0"/>
-    <w:lsdException w:name="Colorful List Accent 1" w:semiHidden="0" w:uiPriority="72" w:unhideWhenUsed="0"/>
-    <w:lsdException w:name="Colorful Grid Accent 1" w:semiHidden="0" w:uiPriority="73" w:unhideWhenUsed="0"/>
-    <w:lsdException w:name="Light Shading Accent 2" w:semiHidden="0" w:uiPriority="60" w:unhideWhenUsed="0"/>
-    <w:lsdException w:name="Light List Accent 2" w:semiHidden="0" w:uiPriority="61" w:unhideWhenUsed="0"/>
-    <w:lsdException w:name="Light Grid Accent 2" w:semiHidden="0" w:uiPriority="62" w:unhideWhenUsed="0"/>
-    <w:lsdException w:name="Medium Shading 1 Accent 2" w:semiHidden="0" w:uiPriority="63" w:unhideWhenUsed="0"/>
-    <w:lsdException w:name="Medium Shading 2 Accent 2" w:semiHidden="0" w:uiPriority="64" w:unhideWhenUsed="0"/>
-    <w:lsdException w:name="Medium List 1 Accent 2" w:semiHidden="0" w:uiPriority="65" w:unhideWhenUsed="0"/>
-    <w:lsdException w:name="Medium List 2 Accent 2" w:semiHidden="0" w:uiPriority="66" w:unhideWhenUsed="0"/>
-    <w:lsdException w:name="Medium Grid 1 Accent 2" w:semiHidden="0" w:uiPriority="67" w:unhideWhenUsed="0"/>
-    <w:lsdException w:name="Medium Grid 2 Accent 2" w:semiHidden="0" w:uiPriority="68" w:unhideWhenUsed="0"/>
-    <w:lsdException w:name="Medium Grid 3 Accent 2" w:semiHidden="0" w:uiPriority="69" w:unhideWhenUsed="0"/>
-    <w:lsdException w:name="Dark List Accent 2" w:semiHidden="0" w:uiPriority="70" w:unhideWhenUsed="0"/>
-    <w:lsdException w:name="Colorful Shading Accent 2" w:semiHidden="0" w:uiPriority="71" w:unhideWhenUsed="0"/>
-    <w:lsdException w:name="Colorful List Accent 2" w:semiHidden="0" w:uiPriority="72" w:unhideWhenUsed="0"/>
-    <w:lsdException w:name="Colorful Grid Accent 2" w:semiHidden="0" w:uiPriority="73" w:unhideWhenUsed="0"/>
-    <w:lsdException w:name="Light Shading Accent 3" w:semiHidden="0" w:uiPriority="60" w:unhideWhenUsed="0"/>
-    <w:lsdException w:name="Light List Accent 3" w:semiHidden="0" w:uiPriority="61" w:unhideWhenUsed="0"/>
-    <w:lsdException w:name="Light Grid Accent 3" w:semiHidden="0" w:uiPriority="62" w:unhideWhenUsed="0"/>
-    <w:lsdException w:name="Medium Shading 1 Accent 3" w:semiHidden="0" w:uiPriority="63" w:unhideWhenUsed="0"/>
-    <w:lsdException w:name="Medium Shading 2 Accent 3" w:semiHidden="0" w:uiPriority="64" w:unhideWhenUsed="0"/>
-    <w:lsdException w:name="Medium List 1 Accent 3" w:semiHidden="0" w:uiPriority="65" w:unhideWhenUsed="0"/>
-    <w:lsdException w:name="Medium List 2 Accent 3" w:semiHidden="0" w:uiPriority="66" w:unhideWhenUsed="0"/>
-    <w:lsdException w:name="Medium Grid 1 Accent 3" w:semiHidden="0" w:uiPriority="67" w:unhideWhenUsed="0"/>
-    <w:lsdException w:name="Medium Grid 2 Accent 3" w:semiHidden="0" w:uiPriority="68" w:unhideWhenUsed="0"/>
-    <w:lsdException w:name="Medium Grid 3 Accent 3" w:semiHidden="0" w:uiPriority="69" w:unhideWhenUsed="0"/>
-    <w:lsdException w:name="Dark List Accent 3" w:semiHidden="0" w:uiPriority="70" w:unhideWhenUsed="0"/>
-    <w:lsdException w:name="Colorful Shading Accent 3" w:semiHidden="0" w:uiPriority="71" w:unhideWhenUsed="0"/>
-    <w:lsdException w:name="Colorful List Accent 3" w:semiHidden="0" w:uiPriority="72" w:unhideWhenUsed="0"/>
-    <w:lsdException w:name="Colorful Grid Accent 3" w:semiHidden="0" w:uiPriority="73" w:unhideWhenUsed="0"/>
-    <w:lsdException w:name="Light Shading Accent 4" w:semiHidden="0" w:uiPriority="60" w:unhideWhenUsed="0"/>
-    <w:lsdException w:name="Light List Accent 4" w:semiHidden="0" w:uiPriority="61" w:unhideWhenUsed="0"/>
-    <w:lsdException w:name="Light Grid Accent 4" w:semiHidden="0" w:uiPriority="62" w:unhideWhenUsed="0"/>
-    <w:lsdException w:name="Medium Shading 1 Accent 4" w:semiHidden="0" w:uiPriority="63" w:unhideWhenUsed="0"/>
-    <w:lsdException w:name="Medium Shading 2 Accent 4" w:semiHidden="0" w:uiPriority="64" w:unhideWhenUsed="0"/>
-    <w:lsdException w:name="Medium List 1 Accent 4" w:semiHidden="0" w:uiPriority="65" w:unhideWhenUsed="0"/>
-    <w:lsdException w:name="Medium List 2 Accent 4" w:semiHidden="0" w:uiPriority="66" w:unhideWhenUsed="0"/>
-    <w:lsdException w:name="Medium Grid 1 Accent 4" w:semiHidden="0" w:uiPriority="67" w:unhideWhenUsed="0"/>
-    <w:lsdException w:name="Medium Grid 2 Accent 4" w:semiHidden="0" w:uiPriority="68" w:unhideWhenUsed="0"/>
-    <w:lsdException w:name="Medium Grid 3 Accent 4" w:semiHidden="0" w:uiPriority="69" w:unhideWhenUsed="0"/>
-    <w:lsdException w:name="Dark List Accent 4" w:semiHidden="0" w:uiPriority="70" w:unhideWhenUsed="0"/>
-    <w:lsdException w:name="Colorful Shading Accent 4" w:semiHidden="0" w:uiPriority="71" w:unhideWhenUsed="0"/>
-    <w:lsdException w:name="Colorful List Accent 4" w:semiHidden="0" w:uiPriority="72" w:unhideWhenUsed="0"/>
-    <w:lsdException w:name="Colorful Grid Accent 4" w:semiHidden="0" w:uiPriority="73" w:unhideWhenUsed="0"/>
-    <w:lsdException w:name="Light Shading Accent 5" w:semiHidden="0" w:uiPriority="60" w:unhideWhenUsed="0"/>
-    <w:lsdException w:name="Light List Accent 5" w:semiHidden="0" w:uiPriority="61" w:unhideWhenUsed="0"/>
-    <w:lsdException w:name="Light Grid Accent 5" w:semiHidden="0" w:uiPriority="62" w:unhideWhenUsed="0"/>
-    <w:lsdException w:name="Medium Shading 1 Accent 5" w:semiHidden="0" w:uiPriority="63" w:unhideWhenUsed="0"/>
-    <w:lsdException w:name="Medium Shading 2 Accent 5" w:semiHidden="0" w:uiPriority="64" w:unhideWhenUsed="0"/>
-    <w:lsdException w:name="Medium List 1 Accent 5" w:semiHidden="0" w:uiPriority="65" w:unhideWhenUsed="0"/>
-    <w:lsdException w:name="Medium List 2 Accent 5" w:semiHidden="0" w:uiPriority="66" w:unhideWhenUsed="0"/>
-    <w:lsdException w:name="Medium Grid 1 Accent 5" w:semiHidden="0" w:uiPriority="67" w:unhideWhenUsed="0"/>
-    <w:lsdException w:name="Medium Grid 2 Accent 5" w:semiHidden="0" w:uiPriority="68" w:unhideWhenUsed="0"/>
-    <w:lsdException w:name="Medium Grid 3 Accent 5" w:semiHidden="0" w:uiPriority="69" w:unhideWhenUsed="0"/>
-    <w:lsdException w:name="Dark List Accent 5" w:semiHidden="0" w:uiPriority="70" w:unhideWhenUsed="0"/>
-    <w:lsdException w:name="Colorful Shading Accent 5" w:semiHidden="0" w:uiPriority="71" w:unhideWhenUsed="0"/>
-    <w:lsdException w:name="Colorful List Accent 5" w:semiHidden="0" w:uiPriority="72" w:unhideWhenUsed="0"/>
-    <w:lsdException w:name="Colorful Grid Accent 5" w:semiHidden="0" w:uiPriority="73" w:unhideWhenUsed="0"/>
-    <w:lsdException w:name="Light Shading Accent 6" w:semiHidden="0" w:uiPriority="60" w:unhideWhenUsed="0"/>
-    <w:lsdException w:name="Light List Accent 6" w:semiHidden="0" w:uiPriority="61" w:unhideWhenUsed="0"/>
-    <w:lsdException w:name="Light Grid Accent 6" w:semiHidden="0" w:uiPriority="62" w:unhideWhenUsed="0"/>
-    <w:lsdException w:name="Medium Shading 1 Accent 6" w:semiHidden="0" w:uiPriority="63" w:unhideWhenUsed="0"/>
-    <w:lsdException w:name="Medium Shading 2 Accent 6" w:semiHidden="0" w:uiPriority="64" w:unhideWhenUsed="0"/>
-    <w:lsdException w:name="Medium List 1 Accent 6" w:semiHidden="0" w:uiPriority="65" w:unhideWhenUsed="0"/>
-    <w:lsdException w:name="Medium List 2 Accent 6" w:semiHidden="0" w:uiPriority="66" w:unhideWhenUsed="0"/>
-    <w:lsdException w:name="Medium Grid 1 Accent 6" w:semiHidden="0" w:uiPriority="67" w:unhideWhenUsed="0"/>
-    <w:lsdException w:name="Medium Grid 2 Accent 6" w:semiHidden="0" w:uiPriority="68" w:unhideWhenUsed="0"/>
-    <w:lsdException w:name="Medium Grid 3 Accent 6" w:semiHidden="0" w:uiPriority="69" w:unhideWhenUsed="0"/>
-    <w:lsdException w:name="Dark List Accent 6" w:semiHidden="0" w:uiPriority="70" w:unhideWhenUsed="0"/>
-    <w:lsdException w:name="Colorful Shading Accent 6" w:semiHidden="0" w:uiPriority="71" w:unhideWhenUsed="0"/>
-    <w:lsdException w:name="Colorful List Accent 6" w:semiHidden="0" w:uiPriority="72" w:unhideWhenUsed="0"/>
-    <w:lsdException w:name="Colorful Grid Accent 6" w:semiHidden="0" w:uiPriority="73" w:unhideWhenUsed="0"/>
-    <w:lsdException w:name="Subtle Emphasis" w:semiHidden="0" w:uiPriority="19" w:unhideWhenUsed="0" w:qFormat="1"/>
-    <w:lsdException w:name="Intense Emphasis" w:semiHidden="0" w:uiPriority="21" w:unhideWhenUsed="0" w:qFormat="1"/>
-    <w:lsdException w:name="Subtle Reference" w:semiHidden="0" w:uiPriority="31" w:unhideWhenUsed="0" w:qFormat="1"/>
-    <w:lsdException w:name="Intense Reference" w:semiHidden="0" w:uiPriority="32" w:unhideWhenUsed="0" w:qFormat="1"/>
-    <w:lsdException w:name="Book Title" w:semiHidden="0" w:uiPriority="33" w:unhideWhenUsed="0" w:qFormat="1"/>
-    <w:lsdException w:name="Bibliography" w:uiPriority="37"/>
-    <w:lsdException w:name="TOC Heading" w:uiPriority="39" w:qFormat="1"/>
-  </w:latentStyles>
-  <w:style w:type="paragraph" w:default="1" w:styleId="Standard">
-    <w:name w:val="Normal"/>
-    <w:qFormat/>
-  </w:style>
-  <w:style w:type="character" w:default="1" w:styleId="Absatz-Standardschriftart">
-    <w:name w:val="Default Paragraph Font"/>
-    <w:uiPriority w:val="1"/>
-    <w:semiHidden/>
-    <w:unhideWhenUsed/>
-  </w:style>
-  <w:style w:type="table" w:default="1" w:styleId="NormaleTabelle">
-    <w:name w:val="Normal Table"/>
-    <w:uiPriority w:val="99"/>
-    <w:semiHidden/>
-    <w:unhideWhenUsed/>
-    <w:tblPr>
-      <w:tblInd w:w="0" w:type="dxa"/>
-      <w:tblCellMar>
-        <w:top w:w="0" w:type="dxa"/>
-        <w:left w:w="108" w:type="dxa"/>
-        <w:bottom w:w="0" w:type="dxa"/>
-        <w:right w:w="108" w:type="dxa"/>
-      </w:tblCellMar>
-    </w:tblPr>
-  </w:style>
-  <w:style w:type="numbering" w:default="1" w:styleId="KeineListe">
-    <w:name w:val="No List"/>
-    <w:uiPriority w:val="99"/>
-    <w:semiHidden/>
-    <w:unhideWhenUsed/>
-  </w:style>
-</w:styles>
-</file>
-
 <file path=word/glossary/webSettings.xml><?xml version="1.0" encoding="utf-8"?>
-<w:webSettings xmlns:mc="http://schemas.openxmlformats.org/markup-compatibility/2006" xmlns:r="http://schemas.openxmlformats.org/officeDocument/2006/relationships" xmlns:w="http://schemas.openxmlformats.org/wordprocessingml/2006/main" xmlns:w14="http://schemas.microsoft.com/office/word/2010/wordml" mc:Ignorable="w14">
+<w:webSettings xmlns:r="http://schemas.openxmlformats.org/officeDocument/2006/relationships" xmlns:w="http://schemas.openxmlformats.org/wordprocessingml/2006/main">
   <w:optimizeForBrowser/>
   <w:allowPNG/>
 </w:webSettings>
@@ -7397,7 +6939,7 @@
 </file>
 
 <file path=customXml/itemProps2.xml><?xml version="1.0" encoding="utf-8"?>
-<ds:datastoreItem xmlns:ds="http://schemas.openxmlformats.org/officeDocument/2006/customXml" ds:itemID="{735706AA-4D33-4F53-A471-EF97A1F096B9}">
+<ds:datastoreItem xmlns:ds="http://schemas.openxmlformats.org/officeDocument/2006/customXml" ds:itemID="{217C3B97-1357-414A-9886-0BAB25F7119A}">
   <ds:schemaRefs>
     <ds:schemaRef ds:uri="http://schemas.openxmlformats.org/officeDocument/2006/bibliography"/>
   </ds:schemaRefs>

</xml_diff>